<commit_message>
Added everything for THS
</commit_message>
<xml_diff>
--- a/SED/RiskAssessment_MLwC_SED18 .docx
+++ b/SED/RiskAssessment_MLwC_SED18 .docx
@@ -7,10 +7,10 @@
         <w:tblStyle w:val="TableGrid"/>
         <w:tblW w:w="4950" w:type="pct"/>
         <w:jc w:val="left"/>
-        <w:tblInd w:w="-5" w:type="dxa"/>
+        <w:tblInd w:w="-15" w:type="dxa"/>
         <w:tblCellMar>
           <w:top w:w="0" w:type="dxa"/>
-          <w:left w:w="103" w:type="dxa"/>
+          <w:left w:w="93" w:type="dxa"/>
           <w:bottom w:w="0" w:type="dxa"/>
           <w:right w:w="108" w:type="dxa"/>
         </w:tblCellMar>
@@ -35,7 +35,7 @@
             <w:tcBorders/>
             <w:shd w:color="auto" w:fill="808080" w:themeFill="background1" w:themeFillShade="80" w:val="clear"/>
             <w:tcMar>
-              <w:left w:w="103" w:type="dxa"/>
+              <w:left w:w="93" w:type="dxa"/>
             </w:tcMar>
           </w:tcPr>
           <w:p>
@@ -76,7 +76,7 @@
             <w:tcBorders/>
             <w:shd w:color="auto" w:fill="auto" w:val="clear"/>
             <w:tcMar>
-              <w:left w:w="103" w:type="dxa"/>
+              <w:left w:w="93" w:type="dxa"/>
             </w:tcMar>
           </w:tcPr>
           <w:p>
@@ -109,7 +109,7 @@
             <w:tcBorders/>
             <w:shd w:color="auto" w:fill="auto" w:val="clear"/>
             <w:tcMar>
-              <w:left w:w="103" w:type="dxa"/>
+              <w:left w:w="93" w:type="dxa"/>
             </w:tcMar>
           </w:tcPr>
           <w:p>
@@ -141,7 +141,7 @@
             <w:tcBorders/>
             <w:shd w:color="auto" w:fill="auto" w:val="clear"/>
             <w:tcMar>
-              <w:left w:w="103" w:type="dxa"/>
+              <w:left w:w="93" w:type="dxa"/>
             </w:tcMar>
           </w:tcPr>
           <w:p>
@@ -173,7 +173,7 @@
             <w:tcBorders/>
             <w:shd w:color="auto" w:fill="auto" w:val="clear"/>
             <w:tcMar>
-              <w:left w:w="103" w:type="dxa"/>
+              <w:left w:w="93" w:type="dxa"/>
             </w:tcMar>
           </w:tcPr>
           <w:p>
@@ -210,7 +210,7 @@
             <w:tcBorders/>
             <w:shd w:color="auto" w:fill="auto" w:val="clear"/>
             <w:tcMar>
-              <w:left w:w="103" w:type="dxa"/>
+              <w:left w:w="93" w:type="dxa"/>
             </w:tcMar>
           </w:tcPr>
           <w:p>
@@ -242,7 +242,7 @@
             <w:tcBorders/>
             <w:shd w:color="auto" w:fill="auto" w:val="clear"/>
             <w:tcMar>
-              <w:left w:w="103" w:type="dxa"/>
+              <w:left w:w="93" w:type="dxa"/>
             </w:tcMar>
           </w:tcPr>
           <w:p>
@@ -274,7 +274,7 @@
             <w:tcBorders/>
             <w:shd w:color="auto" w:fill="auto" w:val="clear"/>
             <w:tcMar>
-              <w:left w:w="103" w:type="dxa"/>
+              <w:left w:w="93" w:type="dxa"/>
             </w:tcMar>
           </w:tcPr>
           <w:p>
@@ -307,7 +307,7 @@
             <w:tcBorders/>
             <w:shd w:color="auto" w:fill="auto" w:val="clear"/>
             <w:tcMar>
-              <w:left w:w="103" w:type="dxa"/>
+              <w:left w:w="93" w:type="dxa"/>
             </w:tcMar>
           </w:tcPr>
           <w:p>
@@ -343,7 +343,7 @@
             <w:tcBorders/>
             <w:shd w:color="auto" w:fill="auto" w:val="clear"/>
             <w:tcMar>
-              <w:left w:w="103" w:type="dxa"/>
+              <w:left w:w="93" w:type="dxa"/>
             </w:tcMar>
           </w:tcPr>
           <w:p>
@@ -377,7 +377,7 @@
             <w:tcBorders/>
             <w:shd w:color="auto" w:fill="auto" w:val="clear"/>
             <w:tcMar>
-              <w:left w:w="103" w:type="dxa"/>
+              <w:left w:w="93" w:type="dxa"/>
             </w:tcMar>
           </w:tcPr>
           <w:p>
@@ -412,7 +412,7 @@
             <w:tcBorders/>
             <w:shd w:color="auto" w:fill="auto" w:val="clear"/>
             <w:tcMar>
-              <w:left w:w="103" w:type="dxa"/>
+              <w:left w:w="93" w:type="dxa"/>
             </w:tcMar>
           </w:tcPr>
           <w:p>
@@ -445,7 +445,7 @@
             <w:tcBorders/>
             <w:shd w:color="auto" w:fill="auto" w:val="clear"/>
             <w:tcMar>
-              <w:left w:w="103" w:type="dxa"/>
+              <w:left w:w="93" w:type="dxa"/>
             </w:tcMar>
           </w:tcPr>
           <w:p>
@@ -532,10 +532,10 @@
         <w:tblStyle w:val="TableGrid"/>
         <w:tblW w:w="5000" w:type="pct"/>
         <w:jc w:val="left"/>
-        <w:tblInd w:w="-5" w:type="dxa"/>
+        <w:tblInd w:w="-15" w:type="dxa"/>
         <w:tblCellMar>
           <w:top w:w="0" w:type="dxa"/>
-          <w:left w:w="103" w:type="dxa"/>
+          <w:left w:w="93" w:type="dxa"/>
           <w:bottom w:w="0" w:type="dxa"/>
           <w:right w:w="108" w:type="dxa"/>
         </w:tblCellMar>
@@ -550,8 +550,8 @@
         <w:gridCol w:w="482"/>
         <w:gridCol w:w="482"/>
         <w:gridCol w:w="3047"/>
-        <w:gridCol w:w="5"/>
-        <w:gridCol w:w="477"/>
+        <w:gridCol w:w="6"/>
+        <w:gridCol w:w="476"/>
         <w:gridCol w:w="482"/>
         <w:gridCol w:w="482"/>
         <w:gridCol w:w="3029"/>
@@ -567,7 +567,7 @@
             <w:tcBorders/>
             <w:shd w:color="auto" w:fill="F2F2F2" w:themeFill="background1" w:themeFillShade="f2" w:val="clear"/>
             <w:tcMar>
-              <w:left w:w="103" w:type="dxa"/>
+              <w:left w:w="93" w:type="dxa"/>
             </w:tcMar>
           </w:tcPr>
           <w:p>
@@ -605,7 +605,7 @@
             <w:tcBorders/>
             <w:shd w:color="auto" w:fill="F2F2F2" w:themeFill="background1" w:themeFillShade="f2" w:val="clear"/>
             <w:tcMar>
-              <w:left w:w="103" w:type="dxa"/>
+              <w:left w:w="93" w:type="dxa"/>
             </w:tcMar>
           </w:tcPr>
           <w:p>
@@ -625,12 +625,12 @@
         </w:tc>
         <w:tc>
           <w:tcPr>
-            <w:tcW w:w="4495" w:type="dxa"/>
+            <w:tcW w:w="4496" w:type="dxa"/>
             <w:gridSpan w:val="5"/>
             <w:tcBorders/>
             <w:shd w:color="auto" w:fill="F2F2F2" w:themeFill="background1" w:themeFillShade="f2" w:val="clear"/>
             <w:tcMar>
-              <w:left w:w="103" w:type="dxa"/>
+              <w:left w:w="93" w:type="dxa"/>
             </w:tcMar>
           </w:tcPr>
           <w:p>
@@ -650,12 +650,12 @@
         </w:tc>
         <w:tc>
           <w:tcPr>
-            <w:tcW w:w="4470" w:type="dxa"/>
+            <w:tcW w:w="4469" w:type="dxa"/>
             <w:gridSpan w:val="4"/>
             <w:tcBorders/>
             <w:shd w:color="auto" w:fill="F2F2F2" w:themeFill="background1" w:themeFillShade="f2" w:val="clear"/>
             <w:tcMar>
-              <w:left w:w="103" w:type="dxa"/>
+              <w:left w:w="93" w:type="dxa"/>
             </w:tcMar>
           </w:tcPr>
           <w:p>
@@ -685,7 +685,7 @@
             <w:tcBorders/>
             <w:shd w:color="auto" w:fill="F2F2F2" w:themeFill="background1" w:themeFillShade="f2" w:val="clear"/>
             <w:tcMar>
-              <w:left w:w="103" w:type="dxa"/>
+              <w:left w:w="93" w:type="dxa"/>
             </w:tcMar>
           </w:tcPr>
           <w:p>
@@ -710,7 +710,7 @@
             <w:tcBorders/>
             <w:shd w:color="auto" w:fill="F2F2F2" w:themeFill="background1" w:themeFillShade="f2" w:val="clear"/>
             <w:tcMar>
-              <w:left w:w="103" w:type="dxa"/>
+              <w:left w:w="93" w:type="dxa"/>
             </w:tcMar>
           </w:tcPr>
           <w:p>
@@ -750,7 +750,7 @@
             <w:tcBorders/>
             <w:shd w:color="auto" w:fill="F2F2F2" w:themeFill="background1" w:themeFillShade="f2" w:val="clear"/>
             <w:tcMar>
-              <w:left w:w="103" w:type="dxa"/>
+              <w:left w:w="93" w:type="dxa"/>
             </w:tcMar>
           </w:tcPr>
           <w:p>
@@ -827,7 +827,7 @@
             <w:tcBorders/>
             <w:shd w:color="auto" w:fill="F2F2F2" w:themeFill="background1" w:themeFillShade="f2" w:val="clear"/>
             <w:tcMar>
-              <w:left w:w="103" w:type="dxa"/>
+              <w:left w:w="93" w:type="dxa"/>
             </w:tcMar>
           </w:tcPr>
           <w:p>
@@ -851,7 +851,7 @@
             <w:tcBorders/>
             <w:shd w:color="auto" w:fill="F2F2F2" w:themeFill="background1" w:themeFillShade="f2" w:val="clear"/>
             <w:tcMar>
-              <w:left w:w="103" w:type="dxa"/>
+              <w:left w:w="93" w:type="dxa"/>
             </w:tcMar>
           </w:tcPr>
           <w:p>
@@ -872,7 +872,7 @@
             <w:tcBorders/>
             <w:shd w:color="auto" w:fill="F2F2F2" w:themeFill="background1" w:themeFillShade="f2" w:val="clear"/>
             <w:tcMar>
-              <w:left w:w="103" w:type="dxa"/>
+              <w:left w:w="93" w:type="dxa"/>
             </w:tcMar>
           </w:tcPr>
           <w:p>
@@ -897,7 +897,7 @@
             <w:tcBorders/>
             <w:shd w:color="auto" w:fill="F2F2F2" w:themeFill="background1" w:themeFillShade="f2" w:val="clear"/>
             <w:tcMar>
-              <w:left w:w="103" w:type="dxa"/>
+              <w:left w:w="93" w:type="dxa"/>
             </w:tcMar>
           </w:tcPr>
           <w:p>
@@ -929,7 +929,7 @@
             <w:tcBorders/>
             <w:shd w:color="auto" w:fill="F2F2F2" w:themeFill="background1" w:themeFillShade="f2" w:val="clear"/>
             <w:tcMar>
-              <w:left w:w="103" w:type="dxa"/>
+              <w:left w:w="93" w:type="dxa"/>
             </w:tcMar>
           </w:tcPr>
           <w:p>
@@ -950,7 +950,7 @@
             <w:tcBorders/>
             <w:shd w:color="auto" w:fill="F2F2F2" w:themeFill="background1" w:themeFillShade="f2" w:val="clear"/>
             <w:tcMar>
-              <w:left w:w="103" w:type="dxa"/>
+              <w:left w:w="93" w:type="dxa"/>
             </w:tcMar>
           </w:tcPr>
           <w:p>
@@ -971,7 +971,7 @@
             <w:tcBorders/>
             <w:shd w:color="auto" w:fill="F2F2F2" w:themeFill="background1" w:themeFillShade="f2" w:val="clear"/>
             <w:tcMar>
-              <w:left w:w="103" w:type="dxa"/>
+              <w:left w:w="93" w:type="dxa"/>
             </w:tcMar>
           </w:tcPr>
           <w:p>
@@ -992,7 +992,7 @@
             <w:tcBorders/>
             <w:shd w:color="auto" w:fill="F2F2F2" w:themeFill="background1" w:themeFillShade="f2" w:val="clear"/>
             <w:tcMar>
-              <w:left w:w="103" w:type="dxa"/>
+              <w:left w:w="93" w:type="dxa"/>
             </w:tcMar>
             <w:textDirection w:val="btLr"/>
           </w:tcPr>
@@ -1018,7 +1018,7 @@
             <w:tcBorders/>
             <w:shd w:color="auto" w:fill="F2F2F2" w:themeFill="background1" w:themeFillShade="f2" w:val="clear"/>
             <w:tcMar>
-              <w:left w:w="103" w:type="dxa"/>
+              <w:left w:w="93" w:type="dxa"/>
             </w:tcMar>
             <w:textDirection w:val="btLr"/>
           </w:tcPr>
@@ -1044,7 +1044,7 @@
             <w:tcBorders/>
             <w:shd w:color="auto" w:fill="F2F2F2" w:themeFill="background1" w:themeFillShade="f2" w:val="clear"/>
             <w:tcMar>
-              <w:left w:w="103" w:type="dxa"/>
+              <w:left w:w="93" w:type="dxa"/>
             </w:tcMar>
             <w:textDirection w:val="btLr"/>
           </w:tcPr>
@@ -1070,7 +1070,7 @@
             <w:tcBorders/>
             <w:shd w:color="auto" w:fill="F2F2F2" w:themeFill="background1" w:themeFillShade="f2" w:val="clear"/>
             <w:tcMar>
-              <w:left w:w="103" w:type="dxa"/>
+              <w:left w:w="93" w:type="dxa"/>
             </w:tcMar>
           </w:tcPr>
           <w:p>
@@ -1095,7 +1095,7 @@
             <w:tcBorders/>
             <w:shd w:color="auto" w:fill="F2F2F2" w:themeFill="background1" w:themeFillShade="f2" w:val="clear"/>
             <w:tcMar>
-              <w:left w:w="103" w:type="dxa"/>
+              <w:left w:w="93" w:type="dxa"/>
             </w:tcMar>
             <w:textDirection w:val="btLr"/>
           </w:tcPr>
@@ -1121,7 +1121,7 @@
             <w:tcBorders/>
             <w:shd w:color="auto" w:fill="F2F2F2" w:themeFill="background1" w:themeFillShade="f2" w:val="clear"/>
             <w:tcMar>
-              <w:left w:w="103" w:type="dxa"/>
+              <w:left w:w="93" w:type="dxa"/>
             </w:tcMar>
             <w:textDirection w:val="btLr"/>
           </w:tcPr>
@@ -1147,7 +1147,7 @@
             <w:tcBorders/>
             <w:shd w:color="auto" w:fill="F2F2F2" w:themeFill="background1" w:themeFillShade="f2" w:val="clear"/>
             <w:tcMar>
-              <w:left w:w="103" w:type="dxa"/>
+              <w:left w:w="93" w:type="dxa"/>
             </w:tcMar>
             <w:textDirection w:val="btLr"/>
           </w:tcPr>
@@ -1174,7 +1174,7 @@
             <w:tcBorders/>
             <w:shd w:color="auto" w:fill="F2F2F2" w:themeFill="background1" w:themeFillShade="f2" w:val="clear"/>
             <w:tcMar>
-              <w:left w:w="103" w:type="dxa"/>
+              <w:left w:w="93" w:type="dxa"/>
             </w:tcMar>
           </w:tcPr>
           <w:p>
@@ -1200,7 +1200,7 @@
             <w:tcBorders/>
             <w:shd w:color="auto" w:fill="FFFFFF" w:themeFill="background1" w:val="clear"/>
             <w:tcMar>
-              <w:left w:w="103" w:type="dxa"/>
+              <w:left w:w="93" w:type="dxa"/>
             </w:tcMar>
           </w:tcPr>
           <w:p>
@@ -1222,11 +1222,7 @@
             </w:pPr>
             <w:r>
               <w:rPr/>
-              <w:t xml:space="preserve">technique </w:t>
-            </w:r>
-            <w:r>
-              <w:rPr/>
-              <w:t xml:space="preserve">(during event setup) </w:t>
+              <w:t xml:space="preserve">technique (during event setup) </w:t>
             </w:r>
           </w:p>
         </w:tc>
@@ -1236,7 +1232,7 @@
             <w:tcBorders/>
             <w:shd w:color="auto" w:fill="FFFFFF" w:themeFill="background1" w:val="clear"/>
             <w:tcMar>
-              <w:left w:w="103" w:type="dxa"/>
+              <w:left w:w="93" w:type="dxa"/>
             </w:tcMar>
           </w:tcPr>
           <w:p>
@@ -1268,7 +1264,7 @@
             <w:tcBorders/>
             <w:shd w:color="auto" w:fill="FFFFFF" w:themeFill="background1" w:val="clear"/>
             <w:tcMar>
-              <w:left w:w="103" w:type="dxa"/>
+              <w:left w:w="93" w:type="dxa"/>
             </w:tcMar>
           </w:tcPr>
           <w:p>
@@ -1290,7 +1286,7 @@
             <w:tcBorders/>
             <w:shd w:color="auto" w:fill="FFFFFF" w:themeFill="background1" w:val="clear"/>
             <w:tcMar>
-              <w:left w:w="103" w:type="dxa"/>
+              <w:left w:w="93" w:type="dxa"/>
             </w:tcMar>
           </w:tcPr>
           <w:p>
@@ -1314,7 +1310,7 @@
             <w:tcBorders/>
             <w:shd w:color="auto" w:fill="FFFFFF" w:themeFill="background1" w:val="clear"/>
             <w:tcMar>
-              <w:left w:w="103" w:type="dxa"/>
+              <w:left w:w="93" w:type="dxa"/>
             </w:tcMar>
           </w:tcPr>
           <w:p>
@@ -1338,7 +1334,7 @@
             <w:tcBorders/>
             <w:shd w:color="auto" w:fill="FFFFFF" w:themeFill="background1" w:val="clear"/>
             <w:tcMar>
-              <w:left w:w="103" w:type="dxa"/>
+              <w:left w:w="93" w:type="dxa"/>
             </w:tcMar>
           </w:tcPr>
           <w:p>
@@ -1362,7 +1358,7 @@
             <w:tcBorders/>
             <w:shd w:color="auto" w:fill="FFFFFF" w:themeFill="background1" w:val="clear"/>
             <w:tcMar>
-              <w:left w:w="103" w:type="dxa"/>
+              <w:left w:w="93" w:type="dxa"/>
             </w:tcMar>
           </w:tcPr>
           <w:p>
@@ -1381,31 +1377,7 @@
                 <w:szCs w:val="22"/>
                 <w:lang w:val="en-GB" w:eastAsia="en-US" w:bidi="ar-SA"/>
               </w:rPr>
-              <w:t xml:space="preserve">Limit lifting of </w:t>
-            </w:r>
-            <w:r>
-              <w:rPr>
-                <w:rFonts w:eastAsia="Calibri" w:cs="Arial" w:cstheme="minorBidi" w:eastAsiaTheme="minorHAnsi"/>
-                <w:b w:val="false"/>
-                <w:bCs w:val="false"/>
-                <w:color w:val="00000A"/>
-                <w:sz w:val="22"/>
-                <w:szCs w:val="22"/>
-                <w:lang w:val="en-GB" w:eastAsia="en-US" w:bidi="ar-SA"/>
-              </w:rPr>
-              <w:t>tables /</w:t>
-            </w:r>
-            <w:r>
-              <w:rPr>
-                <w:rFonts w:eastAsia="Calibri" w:cs="Arial" w:cstheme="minorBidi" w:eastAsiaTheme="minorHAnsi"/>
-                <w:b w:val="false"/>
-                <w:bCs w:val="false"/>
-                <w:color w:val="00000A"/>
-                <w:sz w:val="22"/>
-                <w:szCs w:val="22"/>
-                <w:lang w:val="en-GB" w:eastAsia="en-US" w:bidi="ar-SA"/>
-              </w:rPr>
-              <w:t xml:space="preserve"> heavy equipment, only take laptops &amp; lighter loads, split items into lighter loads, use good posture when lifting, some of the students have done manual</w:t>
+              <w:t>Limit lifting of tables / heavy equipment, only take laptops &amp; lighter loads, split items into lighter loads, use good posture when lifting, some of the students have done manual</w:t>
             </w:r>
           </w:p>
           <w:p>
@@ -1435,7 +1407,7 @@
             <w:tcBorders/>
             <w:shd w:color="auto" w:fill="FFFFFF" w:themeFill="background1" w:val="clear"/>
             <w:tcMar>
-              <w:left w:w="103" w:type="dxa"/>
+              <w:left w:w="93" w:type="dxa"/>
             </w:tcMar>
           </w:tcPr>
           <w:p>
@@ -1459,7 +1431,7 @@
             <w:tcBorders/>
             <w:shd w:color="auto" w:fill="FFFFFF" w:themeFill="background1" w:val="clear"/>
             <w:tcMar>
-              <w:left w:w="103" w:type="dxa"/>
+              <w:left w:w="93" w:type="dxa"/>
             </w:tcMar>
           </w:tcPr>
           <w:p>
@@ -1483,7 +1455,7 @@
             <w:tcBorders/>
             <w:shd w:color="auto" w:fill="FFFFFF" w:themeFill="background1" w:val="clear"/>
             <w:tcMar>
-              <w:left w:w="103" w:type="dxa"/>
+              <w:left w:w="93" w:type="dxa"/>
             </w:tcMar>
           </w:tcPr>
           <w:p>
@@ -1507,7 +1479,7 @@
             <w:tcBorders/>
             <w:shd w:color="auto" w:fill="FFFFFF" w:themeFill="background1" w:val="clear"/>
             <w:tcMar>
-              <w:left w:w="103" w:type="dxa"/>
+              <w:left w:w="93" w:type="dxa"/>
             </w:tcMar>
           </w:tcPr>
           <w:p>
@@ -1534,7 +1506,7 @@
             <w:tcBorders/>
             <w:shd w:color="auto" w:fill="FFFFFF" w:themeFill="background1" w:val="clear"/>
             <w:tcMar>
-              <w:left w:w="103" w:type="dxa"/>
+              <w:left w:w="93" w:type="dxa"/>
             </w:tcMar>
           </w:tcPr>
           <w:p>
@@ -1555,7 +1527,7 @@
             <w:tcBorders/>
             <w:shd w:color="auto" w:fill="FFFFFF" w:themeFill="background1" w:val="clear"/>
             <w:tcMar>
-              <w:left w:w="103" w:type="dxa"/>
+              <w:left w:w="93" w:type="dxa"/>
             </w:tcMar>
           </w:tcPr>
           <w:p>
@@ -1576,7 +1548,7 @@
             <w:tcBorders/>
             <w:shd w:color="auto" w:fill="FFFFFF" w:themeFill="background1" w:val="clear"/>
             <w:tcMar>
-              <w:left w:w="103" w:type="dxa"/>
+              <w:left w:w="93" w:type="dxa"/>
             </w:tcMar>
           </w:tcPr>
           <w:p>
@@ -1598,7 +1570,7 @@
             <w:tcBorders/>
             <w:shd w:color="auto" w:fill="FFFFFF" w:themeFill="background1" w:val="clear"/>
             <w:tcMar>
-              <w:left w:w="103" w:type="dxa"/>
+              <w:left w:w="93" w:type="dxa"/>
             </w:tcMar>
           </w:tcPr>
           <w:p>
@@ -1622,7 +1594,7 @@
             <w:tcBorders/>
             <w:shd w:color="auto" w:fill="FFFFFF" w:themeFill="background1" w:val="clear"/>
             <w:tcMar>
-              <w:left w:w="103" w:type="dxa"/>
+              <w:left w:w="93" w:type="dxa"/>
             </w:tcMar>
           </w:tcPr>
           <w:p>
@@ -1646,7 +1618,7 @@
             <w:tcBorders/>
             <w:shd w:color="auto" w:fill="FFFFFF" w:themeFill="background1" w:val="clear"/>
             <w:tcMar>
-              <w:left w:w="103" w:type="dxa"/>
+              <w:left w:w="93" w:type="dxa"/>
             </w:tcMar>
           </w:tcPr>
           <w:p>
@@ -1670,7 +1642,7 @@
             <w:tcBorders/>
             <w:shd w:color="auto" w:fill="FFFFFF" w:themeFill="background1" w:val="clear"/>
             <w:tcMar>
-              <w:left w:w="103" w:type="dxa"/>
+              <w:left w:w="93" w:type="dxa"/>
             </w:tcMar>
           </w:tcPr>
           <w:p>
@@ -1700,7 +1672,7 @@
             <w:tcBorders/>
             <w:shd w:color="auto" w:fill="FFFFFF" w:themeFill="background1" w:val="clear"/>
             <w:tcMar>
-              <w:left w:w="103" w:type="dxa"/>
+              <w:left w:w="93" w:type="dxa"/>
             </w:tcMar>
           </w:tcPr>
           <w:p>
@@ -1724,7 +1696,7 @@
             <w:tcBorders/>
             <w:shd w:color="auto" w:fill="FFFFFF" w:themeFill="background1" w:val="clear"/>
             <w:tcMar>
-              <w:left w:w="103" w:type="dxa"/>
+              <w:left w:w="93" w:type="dxa"/>
             </w:tcMar>
           </w:tcPr>
           <w:p>
@@ -1748,7 +1720,7 @@
             <w:tcBorders/>
             <w:shd w:color="auto" w:fill="FFFFFF" w:themeFill="background1" w:val="clear"/>
             <w:tcMar>
-              <w:left w:w="103" w:type="dxa"/>
+              <w:left w:w="93" w:type="dxa"/>
             </w:tcMar>
           </w:tcPr>
           <w:p>
@@ -1772,7 +1744,7 @@
             <w:tcBorders/>
             <w:shd w:color="auto" w:fill="FFFFFF" w:themeFill="background1" w:val="clear"/>
             <w:tcMar>
-              <w:left w:w="103" w:type="dxa"/>
+              <w:left w:w="93" w:type="dxa"/>
             </w:tcMar>
           </w:tcPr>
           <w:p>
@@ -1799,7 +1771,7 @@
             <w:tcBorders/>
             <w:shd w:color="auto" w:fill="FFFFFF" w:themeFill="background1" w:val="clear"/>
             <w:tcMar>
-              <w:left w:w="103" w:type="dxa"/>
+              <w:left w:w="93" w:type="dxa"/>
             </w:tcMar>
           </w:tcPr>
           <w:p>
@@ -1820,7 +1792,7 @@
             <w:tcBorders/>
             <w:shd w:color="auto" w:fill="FFFFFF" w:themeFill="background1" w:val="clear"/>
             <w:tcMar>
-              <w:left w:w="103" w:type="dxa"/>
+              <w:left w:w="93" w:type="dxa"/>
             </w:tcMar>
           </w:tcPr>
           <w:p>
@@ -1841,7 +1813,7 @@
             <w:tcBorders/>
             <w:shd w:color="auto" w:fill="FFFFFF" w:themeFill="background1" w:val="clear"/>
             <w:tcMar>
-              <w:left w:w="103" w:type="dxa"/>
+              <w:left w:w="93" w:type="dxa"/>
             </w:tcMar>
           </w:tcPr>
           <w:p>
@@ -1863,7 +1835,7 @@
             <w:tcBorders/>
             <w:shd w:color="auto" w:fill="FFFFFF" w:themeFill="background1" w:val="clear"/>
             <w:tcMar>
-              <w:left w:w="103" w:type="dxa"/>
+              <w:left w:w="93" w:type="dxa"/>
             </w:tcMar>
           </w:tcPr>
           <w:p>
@@ -1891,7 +1863,7 @@
             <w:tcBorders/>
             <w:shd w:color="auto" w:fill="FFFFFF" w:themeFill="background1" w:val="clear"/>
             <w:tcMar>
-              <w:left w:w="103" w:type="dxa"/>
+              <w:left w:w="93" w:type="dxa"/>
             </w:tcMar>
           </w:tcPr>
           <w:p>
@@ -1919,7 +1891,7 @@
             <w:tcBorders/>
             <w:shd w:color="auto" w:fill="FFFFFF" w:themeFill="background1" w:val="clear"/>
             <w:tcMar>
-              <w:left w:w="103" w:type="dxa"/>
+              <w:left w:w="93" w:type="dxa"/>
             </w:tcMar>
           </w:tcPr>
           <w:p>
@@ -1947,7 +1919,7 @@
             <w:tcBorders/>
             <w:shd w:color="auto" w:fill="FFFFFF" w:themeFill="background1" w:val="clear"/>
             <w:tcMar>
-              <w:left w:w="103" w:type="dxa"/>
+              <w:left w:w="93" w:type="dxa"/>
             </w:tcMar>
           </w:tcPr>
           <w:p>
@@ -1963,7 +1935,6 @@
             </w:pPr>
             <w:r>
               <w:rPr>
-                <w:rFonts w:ascii="Calibri" w:hAnsi="Calibri"/>
                 <w:b w:val="false"/>
                 <w:bCs w:val="false"/>
               </w:rPr>
@@ -1983,27 +1954,10 @@
             </w:pPr>
             <w:r>
               <w:rPr>
-                <w:rFonts w:ascii="Calibri" w:hAnsi="Calibri"/>
                 <w:b w:val="false"/>
                 <w:bCs w:val="false"/>
               </w:rPr>
-              <w:t xml:space="preserve">- Unused beads kept in clipped-shut boxes out of sight </w:t>
-            </w:r>
-            <w:r>
-              <w:rPr>
-                <w:rFonts w:ascii="Calibri" w:hAnsi="Calibri"/>
-                <w:b w:val="false"/>
-                <w:bCs w:val="false"/>
-              </w:rPr>
-              <w:t>of public</w:t>
-            </w:r>
-            <w:r>
-              <w:rPr>
-                <w:rFonts w:ascii="Calibri" w:hAnsi="Calibri"/>
-                <w:b w:val="false"/>
-                <w:bCs w:val="false"/>
-              </w:rPr>
-              <w:t>.</w:t>
+              <w:t>- Unused beads kept in clipped-shut boxes out of sight of public.</w:t>
             </w:r>
           </w:p>
           <w:p>
@@ -2019,7 +1973,6 @@
             </w:pPr>
             <w:r>
               <w:rPr>
-                <w:rFonts w:ascii="Calibri" w:hAnsi="Calibri"/>
                 <w:b w:val="false"/>
                 <w:bCs w:val="false"/>
               </w:rPr>
@@ -2039,7 +1992,6 @@
             </w:pPr>
             <w:r>
               <w:rPr>
-                <w:rFonts w:ascii="Calibri" w:hAnsi="Calibri"/>
                 <w:b w:val="false"/>
                 <w:bCs w:val="false"/>
               </w:rPr>
@@ -2059,7 +2011,6 @@
             </w:pPr>
             <w:r>
               <w:rPr>
-                <w:rFonts w:ascii="Calibri" w:hAnsi="Calibri"/>
                 <w:b w:val="false"/>
                 <w:bCs w:val="false"/>
               </w:rPr>
@@ -2074,7 +2025,7 @@
             <w:tcBorders/>
             <w:shd w:color="auto" w:fill="FFFFFF" w:themeFill="background1" w:val="clear"/>
             <w:tcMar>
-              <w:left w:w="103" w:type="dxa"/>
+              <w:left w:w="93" w:type="dxa"/>
             </w:tcMar>
           </w:tcPr>
           <w:p>
@@ -2102,7 +2053,7 @@
             <w:tcBorders/>
             <w:shd w:color="auto" w:fill="FFFFFF" w:themeFill="background1" w:val="clear"/>
             <w:tcMar>
-              <w:left w:w="103" w:type="dxa"/>
+              <w:left w:w="93" w:type="dxa"/>
             </w:tcMar>
           </w:tcPr>
           <w:p>
@@ -2130,7 +2081,7 @@
             <w:tcBorders/>
             <w:shd w:color="auto" w:fill="FFFFFF" w:themeFill="background1" w:val="clear"/>
             <w:tcMar>
-              <w:left w:w="103" w:type="dxa"/>
+              <w:left w:w="93" w:type="dxa"/>
             </w:tcMar>
           </w:tcPr>
           <w:p>
@@ -2158,7 +2109,7 @@
             <w:tcBorders/>
             <w:shd w:color="auto" w:fill="FFFFFF" w:themeFill="background1" w:val="clear"/>
             <w:tcMar>
-              <w:left w:w="103" w:type="dxa"/>
+              <w:left w:w="93" w:type="dxa"/>
             </w:tcMar>
           </w:tcPr>
           <w:p>
@@ -2185,7 +2136,7 @@
             <w:tcBorders/>
             <w:shd w:color="auto" w:fill="FFFFFF" w:themeFill="background1" w:val="clear"/>
             <w:tcMar>
-              <w:left w:w="103" w:type="dxa"/>
+              <w:left w:w="93" w:type="dxa"/>
             </w:tcMar>
           </w:tcPr>
           <w:p>
@@ -2217,7 +2168,7 @@
             <w:tcBorders/>
             <w:shd w:color="auto" w:fill="FFFFFF" w:themeFill="background1" w:val="clear"/>
             <w:tcMar>
-              <w:left w:w="103" w:type="dxa"/>
+              <w:left w:w="93" w:type="dxa"/>
             </w:tcMar>
           </w:tcPr>
           <w:p>
@@ -2249,7 +2200,7 @@
             <w:tcBorders/>
             <w:shd w:color="auto" w:fill="FFFFFF" w:themeFill="background1" w:val="clear"/>
             <w:tcMar>
-              <w:left w:w="103" w:type="dxa"/>
+              <w:left w:w="93" w:type="dxa"/>
             </w:tcMar>
           </w:tcPr>
           <w:p>
@@ -2271,7 +2222,7 @@
             <w:tcBorders/>
             <w:shd w:color="auto" w:fill="FFFFFF" w:themeFill="background1" w:val="clear"/>
             <w:tcMar>
-              <w:left w:w="103" w:type="dxa"/>
+              <w:left w:w="93" w:type="dxa"/>
             </w:tcMar>
           </w:tcPr>
           <w:p>
@@ -2295,7 +2246,7 @@
             <w:tcBorders/>
             <w:shd w:color="auto" w:fill="FFFFFF" w:themeFill="background1" w:val="clear"/>
             <w:tcMar>
-              <w:left w:w="103" w:type="dxa"/>
+              <w:left w:w="93" w:type="dxa"/>
             </w:tcMar>
           </w:tcPr>
           <w:p>
@@ -2319,7 +2270,7 @@
             <w:tcBorders/>
             <w:shd w:color="auto" w:fill="FFFFFF" w:themeFill="background1" w:val="clear"/>
             <w:tcMar>
-              <w:left w:w="103" w:type="dxa"/>
+              <w:left w:w="93" w:type="dxa"/>
             </w:tcMar>
           </w:tcPr>
           <w:p>
@@ -2343,7 +2294,7 @@
             <w:tcBorders/>
             <w:shd w:color="auto" w:fill="FFFFFF" w:themeFill="background1" w:val="clear"/>
             <w:tcMar>
-              <w:left w:w="103" w:type="dxa"/>
+              <w:left w:w="93" w:type="dxa"/>
             </w:tcMar>
           </w:tcPr>
           <w:p>
@@ -2373,7 +2324,7 @@
             <w:tcBorders/>
             <w:shd w:color="auto" w:fill="FFFFFF" w:themeFill="background1" w:val="clear"/>
             <w:tcMar>
-              <w:left w:w="103" w:type="dxa"/>
+              <w:left w:w="93" w:type="dxa"/>
             </w:tcMar>
           </w:tcPr>
           <w:p>
@@ -2397,7 +2348,7 @@
             <w:tcBorders/>
             <w:shd w:color="auto" w:fill="FFFFFF" w:themeFill="background1" w:val="clear"/>
             <w:tcMar>
-              <w:left w:w="103" w:type="dxa"/>
+              <w:left w:w="93" w:type="dxa"/>
             </w:tcMar>
           </w:tcPr>
           <w:p>
@@ -2421,7 +2372,7 @@
             <w:tcBorders/>
             <w:shd w:color="auto" w:fill="FFFFFF" w:themeFill="background1" w:val="clear"/>
             <w:tcMar>
-              <w:left w:w="103" w:type="dxa"/>
+              <w:left w:w="93" w:type="dxa"/>
             </w:tcMar>
           </w:tcPr>
           <w:p>
@@ -2445,7 +2396,354 @@
             <w:tcBorders/>
             <w:shd w:color="auto" w:fill="FFFFFF" w:themeFill="background1" w:val="clear"/>
             <w:tcMar>
-              <w:left w:w="103" w:type="dxa"/>
+              <w:left w:w="93" w:type="dxa"/>
+            </w:tcMar>
+          </w:tcPr>
+          <w:p>
+            <w:pPr>
+              <w:pStyle w:val="Normal"/>
+              <w:spacing w:lineRule="auto" w:line="240" w:before="0" w:after="0"/>
+              <w:rPr/>
+            </w:pPr>
+            <w:r>
+              <w:rPr/>
+              <w:t>Risk green, no further actions</w:t>
+            </w:r>
+          </w:p>
+        </w:tc>
+      </w:tr>
+      <w:tr>
+        <w:trPr>
+          <w:trHeight w:val="1296" w:hRule="atLeast"/>
+          <w:cantSplit w:val="true"/>
+        </w:trPr>
+        <w:tc>
+          <w:tcPr>
+            <w:tcW w:w="1747" w:type="dxa"/>
+            <w:tcBorders>
+              <w:top w:val="nil"/>
+            </w:tcBorders>
+            <w:shd w:color="auto" w:fill="FFFFFF" w:themeFill="background1" w:val="clear"/>
+            <w:tcMar>
+              <w:left w:w="93" w:type="dxa"/>
+            </w:tcMar>
+          </w:tcPr>
+          <w:p>
+            <w:pPr>
+              <w:pStyle w:val="Normal"/>
+              <w:spacing w:lineRule="auto" w:line="240" w:before="0" w:after="0"/>
+              <w:rPr/>
+            </w:pPr>
+            <w:r>
+              <w:rPr/>
+              <w:t>Ingestion of allergens in Chomp Chocolate bars</w:t>
+            </w:r>
+          </w:p>
+        </w:tc>
+        <w:tc>
+          <w:tcPr>
+            <w:tcW w:w="2733" w:type="dxa"/>
+            <w:tcBorders>
+              <w:top w:val="nil"/>
+            </w:tcBorders>
+            <w:shd w:color="auto" w:fill="FFFFFF" w:themeFill="background1" w:val="clear"/>
+            <w:tcMar>
+              <w:left w:w="93" w:type="dxa"/>
+            </w:tcMar>
+          </w:tcPr>
+          <w:p>
+            <w:pPr>
+              <w:pStyle w:val="Normal"/>
+              <w:spacing w:lineRule="auto" w:line="240" w:before="0" w:after="0"/>
+              <w:rPr/>
+            </w:pPr>
+            <w:r>
+              <w:rPr/>
+              <w:t>Allergic Reaction</w:t>
+            </w:r>
+          </w:p>
+        </w:tc>
+        <w:tc>
+          <w:tcPr>
+            <w:tcW w:w="1948" w:type="dxa"/>
+            <w:tcBorders>
+              <w:top w:val="nil"/>
+            </w:tcBorders>
+            <w:shd w:color="auto" w:fill="FFFFFF" w:themeFill="background1" w:val="clear"/>
+            <w:tcMar>
+              <w:left w:w="93" w:type="dxa"/>
+            </w:tcMar>
+          </w:tcPr>
+          <w:p>
+            <w:pPr>
+              <w:pStyle w:val="Normal"/>
+              <w:spacing w:lineRule="auto" w:line="240" w:before="0" w:after="0"/>
+              <w:rPr/>
+            </w:pPr>
+            <w:r>
+              <w:rPr/>
+              <w:t>Public</w:t>
+            </w:r>
+          </w:p>
+        </w:tc>
+        <w:tc>
+          <w:tcPr>
+            <w:tcW w:w="482" w:type="dxa"/>
+            <w:gridSpan w:val="2"/>
+            <w:tcBorders>
+              <w:top w:val="nil"/>
+            </w:tcBorders>
+            <w:shd w:color="auto" w:fill="FFFFFF" w:themeFill="background1" w:val="clear"/>
+            <w:tcMar>
+              <w:left w:w="93" w:type="dxa"/>
+            </w:tcMar>
+          </w:tcPr>
+          <w:p>
+            <w:pPr>
+              <w:pStyle w:val="Normal"/>
+              <w:spacing w:lineRule="auto" w:line="240" w:before="0" w:after="0"/>
+              <w:rPr>
+                <w:rFonts w:ascii="Lucida Sans" w:hAnsi="Lucida Sans"/>
+                <w:b/>
+                <w:b/>
+                <w:bCs/>
+                <w:sz w:val="22"/>
+                <w:szCs w:val="22"/>
+              </w:rPr>
+            </w:pPr>
+            <w:r>
+              <w:rPr>
+                <w:rFonts w:ascii="Lucida Sans" w:hAnsi="Lucida Sans"/>
+                <w:b/>
+                <w:bCs/>
+                <w:sz w:val="22"/>
+                <w:szCs w:val="22"/>
+              </w:rPr>
+              <w:t>1</w:t>
+            </w:r>
+          </w:p>
+        </w:tc>
+        <w:tc>
+          <w:tcPr>
+            <w:tcW w:w="482" w:type="dxa"/>
+            <w:tcBorders>
+              <w:top w:val="nil"/>
+            </w:tcBorders>
+            <w:shd w:color="auto" w:fill="FFFFFF" w:themeFill="background1" w:val="clear"/>
+            <w:tcMar>
+              <w:left w:w="93" w:type="dxa"/>
+            </w:tcMar>
+          </w:tcPr>
+          <w:p>
+            <w:pPr>
+              <w:pStyle w:val="Normal"/>
+              <w:spacing w:lineRule="auto" w:line="240" w:before="0" w:after="0"/>
+              <w:rPr>
+                <w:rFonts w:ascii="Lucida Sans" w:hAnsi="Lucida Sans"/>
+                <w:b/>
+                <w:b/>
+                <w:bCs/>
+                <w:sz w:val="22"/>
+                <w:szCs w:val="22"/>
+              </w:rPr>
+            </w:pPr>
+            <w:r>
+              <w:rPr>
+                <w:rFonts w:ascii="Lucida Sans" w:hAnsi="Lucida Sans"/>
+                <w:b/>
+                <w:bCs/>
+                <w:sz w:val="22"/>
+                <w:szCs w:val="22"/>
+              </w:rPr>
+              <w:t>3</w:t>
+            </w:r>
+          </w:p>
+        </w:tc>
+        <w:tc>
+          <w:tcPr>
+            <w:tcW w:w="482" w:type="dxa"/>
+            <w:tcBorders>
+              <w:top w:val="nil"/>
+            </w:tcBorders>
+            <w:shd w:color="auto" w:fill="FFFFFF" w:themeFill="background1" w:val="clear"/>
+            <w:tcMar>
+              <w:left w:w="93" w:type="dxa"/>
+            </w:tcMar>
+          </w:tcPr>
+          <w:p>
+            <w:pPr>
+              <w:pStyle w:val="Normal"/>
+              <w:spacing w:lineRule="auto" w:line="240" w:before="0" w:after="0"/>
+              <w:rPr>
+                <w:rFonts w:ascii="Lucida Sans" w:hAnsi="Lucida Sans"/>
+                <w:b/>
+                <w:b/>
+                <w:bCs/>
+                <w:sz w:val="22"/>
+                <w:szCs w:val="22"/>
+              </w:rPr>
+            </w:pPr>
+            <w:r>
+              <w:rPr>
+                <w:rFonts w:ascii="Lucida Sans" w:hAnsi="Lucida Sans"/>
+                <w:b/>
+                <w:bCs/>
+                <w:sz w:val="22"/>
+                <w:szCs w:val="22"/>
+              </w:rPr>
+              <w:t>3</w:t>
+            </w:r>
+          </w:p>
+        </w:tc>
+        <w:tc>
+          <w:tcPr>
+            <w:tcW w:w="3047" w:type="dxa"/>
+            <w:tcBorders>
+              <w:top w:val="nil"/>
+            </w:tcBorders>
+            <w:shd w:color="auto" w:fill="FFFFFF" w:themeFill="background1" w:val="clear"/>
+            <w:tcMar>
+              <w:left w:w="93" w:type="dxa"/>
+            </w:tcMar>
+          </w:tcPr>
+          <w:p>
+            <w:pPr>
+              <w:pStyle w:val="Normal"/>
+              <w:spacing w:lineRule="auto" w:line="240" w:before="0" w:after="0"/>
+              <w:rPr/>
+            </w:pPr>
+            <w:r>
+              <w:rPr/>
+              <w:t xml:space="preserve">Chomp contains MILK. Advise chocolate not friendly for those who are lactose intolerant </w:t>
+            </w:r>
+            <w:r>
+              <w:rPr/>
+              <w:t>and have a clearly displayed sign.</w:t>
+            </w:r>
+            <w:r>
+              <w:rPr/>
+              <w:t xml:space="preserve"> Chomp packaging suggests chocolate is free from nuts.</w:t>
+            </w:r>
+          </w:p>
+        </w:tc>
+        <w:tc>
+          <w:tcPr>
+            <w:tcW w:w="482" w:type="dxa"/>
+            <w:gridSpan w:val="2"/>
+            <w:tcBorders>
+              <w:top w:val="nil"/>
+            </w:tcBorders>
+            <w:shd w:color="auto" w:fill="FFFFFF" w:themeFill="background1" w:val="clear"/>
+            <w:tcMar>
+              <w:left w:w="93" w:type="dxa"/>
+            </w:tcMar>
+          </w:tcPr>
+          <w:p>
+            <w:pPr>
+              <w:pStyle w:val="Normal"/>
+              <w:spacing w:lineRule="auto" w:line="240" w:before="0" w:after="0"/>
+              <w:rPr>
+                <w:rFonts w:ascii="Lucida Sans" w:hAnsi="Lucida Sans"/>
+                <w:b/>
+                <w:b/>
+                <w:bCs/>
+                <w:sz w:val="22"/>
+                <w:szCs w:val="22"/>
+              </w:rPr>
+            </w:pPr>
+            <w:r>
+              <w:rPr>
+                <w:rFonts w:ascii="Lucida Sans" w:hAnsi="Lucida Sans"/>
+                <w:b/>
+                <w:bCs/>
+                <w:sz w:val="22"/>
+                <w:szCs w:val="22"/>
+              </w:rPr>
+              <w:t>1</w:t>
+            </w:r>
+          </w:p>
+        </w:tc>
+        <w:tc>
+          <w:tcPr>
+            <w:tcW w:w="482" w:type="dxa"/>
+            <w:tcBorders>
+              <w:top w:val="nil"/>
+            </w:tcBorders>
+            <w:shd w:color="auto" w:fill="FFFFFF" w:themeFill="background1" w:val="clear"/>
+            <w:tcMar>
+              <w:left w:w="93" w:type="dxa"/>
+            </w:tcMar>
+          </w:tcPr>
+          <w:p>
+            <w:pPr>
+              <w:pStyle w:val="Normal"/>
+              <w:spacing w:lineRule="auto" w:line="240" w:before="0" w:after="0"/>
+              <w:rPr>
+                <w:rFonts w:ascii="Lucida Sans" w:hAnsi="Lucida Sans"/>
+                <w:b/>
+                <w:b/>
+                <w:bCs/>
+                <w:sz w:val="22"/>
+                <w:szCs w:val="22"/>
+              </w:rPr>
+            </w:pPr>
+            <w:r>
+              <w:rPr>
+                <w:rFonts w:ascii="Lucida Sans" w:hAnsi="Lucida Sans"/>
+                <w:b/>
+                <w:bCs/>
+                <w:sz w:val="22"/>
+                <w:szCs w:val="22"/>
+              </w:rPr>
+              <w:t>3</w:t>
+            </w:r>
+          </w:p>
+        </w:tc>
+        <w:tc>
+          <w:tcPr>
+            <w:tcW w:w="482" w:type="dxa"/>
+            <w:tcBorders>
+              <w:top w:val="nil"/>
+            </w:tcBorders>
+            <w:shd w:color="auto" w:fill="FFFFFF" w:themeFill="background1" w:val="clear"/>
+            <w:tcMar>
+              <w:left w:w="93" w:type="dxa"/>
+            </w:tcMar>
+          </w:tcPr>
+          <w:p>
+            <w:pPr>
+              <w:pStyle w:val="Normal"/>
+              <w:spacing w:lineRule="auto" w:line="240" w:before="0" w:after="0"/>
+              <w:rPr>
+                <w:rFonts w:ascii="Lucida Sans" w:hAnsi="Lucida Sans"/>
+                <w:b/>
+                <w:b/>
+                <w:bCs/>
+                <w:sz w:val="22"/>
+                <w:szCs w:val="22"/>
+              </w:rPr>
+            </w:pPr>
+            <w:r>
+              <w:rPr>
+                <w:rFonts w:ascii="Lucida Sans" w:hAnsi="Lucida Sans"/>
+                <w:b/>
+                <w:bCs/>
+                <w:sz w:val="22"/>
+                <w:szCs w:val="22"/>
+              </w:rPr>
+              <w:t>3</w:t>
+            </w:r>
+          </w:p>
+        </w:tc>
+        <w:tc>
+          <w:tcPr>
+            <w:tcW w:w="3029" w:type="dxa"/>
+            <w:tcBorders>
+              <w:top w:val="nil"/>
+            </w:tcBorders>
+            <w:shd w:color="auto" w:fill="FFFFFF" w:themeFill="background1" w:val="clear"/>
+            <w:tcMar>
+              <w:left w:w="93" w:type="dxa"/>
             </w:tcMar>
           </w:tcPr>
           <w:p>
@@ -2502,7 +2800,7 @@
       <w:tblPr>
         <w:tblW w:w="5000" w:type="pct"/>
         <w:jc w:val="left"/>
-        <w:tblInd w:w="-5" w:type="dxa"/>
+        <w:tblInd w:w="-15" w:type="dxa"/>
         <w:tblBorders>
           <w:top w:val="single" w:sz="4" w:space="0" w:color="00000A"/>
           <w:left w:val="single" w:sz="4" w:space="0" w:color="00000A"/>
@@ -2513,21 +2811,21 @@
         </w:tblBorders>
         <w:tblCellMar>
           <w:top w:w="0" w:type="dxa"/>
-          <w:left w:w="103" w:type="dxa"/>
+          <w:left w:w="93" w:type="dxa"/>
           <w:bottom w:w="0" w:type="dxa"/>
           <w:right w:w="108" w:type="dxa"/>
         </w:tblCellMar>
         <w:tblLook w:val="0000" w:noVBand="0" w:noHBand="0" w:lastColumn="0" w:firstColumn="0" w:lastRow="0" w:firstRow="0"/>
       </w:tblPr>
       <w:tblGrid>
-        <w:gridCol w:w="1018"/>
-        <w:gridCol w:w="4469"/>
-        <w:gridCol w:w="1542"/>
-        <w:gridCol w:w="117"/>
-        <w:gridCol w:w="1018"/>
+        <w:gridCol w:w="1017"/>
+        <w:gridCol w:w="4470"/>
+        <w:gridCol w:w="1543"/>
+        <w:gridCol w:w="116"/>
+        <w:gridCol w:w="1017"/>
         <w:gridCol w:w="1160"/>
-        <w:gridCol w:w="4300"/>
-        <w:gridCol w:w="1773"/>
+        <w:gridCol w:w="4302"/>
+        <w:gridCol w:w="1772"/>
       </w:tblGrid>
       <w:tr>
         <w:trPr>
@@ -2548,7 +2846,7 @@
             </w:tcBorders>
             <w:shd w:color="auto" w:fill="F2F2F2" w:themeFill="background1" w:themeFillShade="f2" w:val="clear"/>
             <w:tcMar>
-              <w:left w:w="103" w:type="dxa"/>
+              <w:left w:w="93" w:type="dxa"/>
             </w:tcMar>
           </w:tcPr>
           <w:p>
@@ -2640,7 +2938,7 @@
         <w:trPr/>
         <w:tc>
           <w:tcPr>
-            <w:tcW w:w="1018" w:type="dxa"/>
+            <w:tcW w:w="1017" w:type="dxa"/>
             <w:tcBorders>
               <w:top w:val="single" w:sz="4" w:space="0" w:color="00000A"/>
               <w:left w:val="single" w:sz="4" w:space="0" w:color="00000A"/>
@@ -2651,7 +2949,7 @@
             </w:tcBorders>
             <w:shd w:color="auto" w:fill="E0E0E0" w:val="clear"/>
             <w:tcMar>
-              <w:left w:w="103" w:type="dxa"/>
+              <w:left w:w="93" w:type="dxa"/>
             </w:tcMar>
           </w:tcPr>
           <w:p>
@@ -2687,7 +2985,7 @@
         </w:tc>
         <w:tc>
           <w:tcPr>
-            <w:tcW w:w="4469" w:type="dxa"/>
+            <w:tcW w:w="4470" w:type="dxa"/>
             <w:tcBorders>
               <w:top w:val="single" w:sz="4" w:space="0" w:color="00000A"/>
               <w:left w:val="single" w:sz="4" w:space="0" w:color="00000A"/>
@@ -2698,7 +2996,7 @@
             </w:tcBorders>
             <w:shd w:color="auto" w:fill="E0E0E0" w:val="clear"/>
             <w:tcMar>
-              <w:left w:w="103" w:type="dxa"/>
+              <w:left w:w="93" w:type="dxa"/>
             </w:tcMar>
           </w:tcPr>
           <w:p>
@@ -2746,7 +3044,7 @@
             </w:tcBorders>
             <w:shd w:color="auto" w:fill="E0E0E0" w:val="clear"/>
             <w:tcMar>
-              <w:left w:w="103" w:type="dxa"/>
+              <w:left w:w="93" w:type="dxa"/>
             </w:tcMar>
           </w:tcPr>
           <w:p>
@@ -2782,7 +3080,7 @@
         </w:tc>
         <w:tc>
           <w:tcPr>
-            <w:tcW w:w="1018" w:type="dxa"/>
+            <w:tcW w:w="1017" w:type="dxa"/>
             <w:tcBorders>
               <w:top w:val="single" w:sz="4" w:space="0" w:color="00000A"/>
               <w:left w:val="single" w:sz="4" w:space="0" w:color="00000A"/>
@@ -2793,7 +3091,7 @@
             </w:tcBorders>
             <w:shd w:color="auto" w:fill="E0E0E0" w:val="clear"/>
             <w:tcMar>
-              <w:left w:w="103" w:type="dxa"/>
+              <w:left w:w="93" w:type="dxa"/>
             </w:tcMar>
           </w:tcPr>
           <w:p>
@@ -2840,7 +3138,7 @@
             </w:tcBorders>
             <w:shd w:color="auto" w:fill="E0E0E0" w:val="clear"/>
             <w:tcMar>
-              <w:left w:w="103" w:type="dxa"/>
+              <w:left w:w="93" w:type="dxa"/>
             </w:tcMar>
           </w:tcPr>
           <w:p>
@@ -2876,7 +3174,7 @@
         </w:tc>
         <w:tc>
           <w:tcPr>
-            <w:tcW w:w="6073" w:type="dxa"/>
+            <w:tcW w:w="6074" w:type="dxa"/>
             <w:gridSpan w:val="2"/>
             <w:tcBorders>
               <w:top w:val="single" w:sz="4" w:space="0" w:color="00000A"/>
@@ -2888,7 +3186,7 @@
             </w:tcBorders>
             <w:shd w:color="auto" w:fill="E0E0E0" w:val="clear"/>
             <w:tcMar>
-              <w:left w:w="67" w:type="dxa"/>
+              <w:left w:w="21" w:type="dxa"/>
             </w:tcMar>
           </w:tcPr>
           <w:p>
@@ -2929,7 +3227,7 @@
         </w:trPr>
         <w:tc>
           <w:tcPr>
-            <w:tcW w:w="1018" w:type="dxa"/>
+            <w:tcW w:w="1017" w:type="dxa"/>
             <w:tcBorders>
               <w:top w:val="single" w:sz="4" w:space="0" w:color="00000A"/>
               <w:left w:val="single" w:sz="4" w:space="0" w:color="00000A"/>
@@ -2940,7 +3238,7 @@
             </w:tcBorders>
             <w:shd w:fill="auto" w:val="clear"/>
             <w:tcMar>
-              <w:left w:w="103" w:type="dxa"/>
+              <w:left w:w="93" w:type="dxa"/>
             </w:tcMar>
           </w:tcPr>
           <w:p>
@@ -2970,7 +3268,7 @@
         </w:tc>
         <w:tc>
           <w:tcPr>
-            <w:tcW w:w="4469" w:type="dxa"/>
+            <w:tcW w:w="4470" w:type="dxa"/>
             <w:tcBorders>
               <w:top w:val="single" w:sz="4" w:space="0" w:color="00000A"/>
               <w:left w:val="single" w:sz="4" w:space="0" w:color="00000A"/>
@@ -2981,7 +3279,7 @@
             </w:tcBorders>
             <w:shd w:fill="auto" w:val="clear"/>
             <w:tcMar>
-              <w:left w:w="103" w:type="dxa"/>
+              <w:left w:w="93" w:type="dxa"/>
             </w:tcMar>
           </w:tcPr>
           <w:p>
@@ -3022,7 +3320,7 @@
             </w:tcBorders>
             <w:shd w:fill="auto" w:val="clear"/>
             <w:tcMar>
-              <w:left w:w="103" w:type="dxa"/>
+              <w:left w:w="93" w:type="dxa"/>
             </w:tcMar>
           </w:tcPr>
           <w:p>
@@ -3051,7 +3349,7 @@
         </w:tc>
         <w:tc>
           <w:tcPr>
-            <w:tcW w:w="1018" w:type="dxa"/>
+            <w:tcW w:w="1017" w:type="dxa"/>
             <w:tcBorders>
               <w:top w:val="single" w:sz="4" w:space="0" w:color="00000A"/>
               <w:left w:val="single" w:sz="4" w:space="0" w:color="00000A"/>
@@ -3062,7 +3360,7 @@
             </w:tcBorders>
             <w:shd w:fill="auto" w:val="clear"/>
             <w:tcMar>
-              <w:left w:w="103" w:type="dxa"/>
+              <w:left w:w="93" w:type="dxa"/>
             </w:tcMar>
           </w:tcPr>
           <w:p>
@@ -3102,7 +3400,7 @@
             </w:tcBorders>
             <w:shd w:fill="auto" w:val="clear"/>
             <w:tcMar>
-              <w:left w:w="103" w:type="dxa"/>
+              <w:left w:w="93" w:type="dxa"/>
             </w:tcMar>
           </w:tcPr>
           <w:p>
@@ -3131,7 +3429,7 @@
         </w:tc>
         <w:tc>
           <w:tcPr>
-            <w:tcW w:w="6073" w:type="dxa"/>
+            <w:tcW w:w="6074" w:type="dxa"/>
             <w:gridSpan w:val="2"/>
             <w:tcBorders>
               <w:top w:val="single" w:sz="4" w:space="0" w:color="00000A"/>
@@ -3143,7 +3441,7 @@
             </w:tcBorders>
             <w:shd w:fill="auto" w:val="clear"/>
             <w:tcMar>
-              <w:left w:w="67" w:type="dxa"/>
+              <w:left w:w="21" w:type="dxa"/>
             </w:tcMar>
           </w:tcPr>
           <w:p>
@@ -3177,7 +3475,7 @@
         </w:trPr>
         <w:tc>
           <w:tcPr>
-            <w:tcW w:w="1018" w:type="dxa"/>
+            <w:tcW w:w="1017" w:type="dxa"/>
             <w:tcBorders>
               <w:top w:val="single" w:sz="4" w:space="0" w:color="00000A"/>
               <w:left w:val="single" w:sz="4" w:space="0" w:color="00000A"/>
@@ -3188,7 +3486,7 @@
             </w:tcBorders>
             <w:shd w:fill="auto" w:val="clear"/>
             <w:tcMar>
-              <w:left w:w="103" w:type="dxa"/>
+              <w:left w:w="93" w:type="dxa"/>
             </w:tcMar>
           </w:tcPr>
           <w:p>
@@ -3218,7 +3516,7 @@
         </w:tc>
         <w:tc>
           <w:tcPr>
-            <w:tcW w:w="4469" w:type="dxa"/>
+            <w:tcW w:w="4470" w:type="dxa"/>
             <w:tcBorders>
               <w:top w:val="single" w:sz="4" w:space="0" w:color="00000A"/>
               <w:left w:val="single" w:sz="4" w:space="0" w:color="00000A"/>
@@ -3229,7 +3527,7 @@
             </w:tcBorders>
             <w:shd w:fill="auto" w:val="clear"/>
             <w:tcMar>
-              <w:left w:w="103" w:type="dxa"/>
+              <w:left w:w="93" w:type="dxa"/>
             </w:tcMar>
           </w:tcPr>
           <w:p>
@@ -3270,7 +3568,7 @@
             </w:tcBorders>
             <w:shd w:fill="auto" w:val="clear"/>
             <w:tcMar>
-              <w:left w:w="103" w:type="dxa"/>
+              <w:left w:w="93" w:type="dxa"/>
             </w:tcMar>
           </w:tcPr>
           <w:p>
@@ -3299,7 +3597,7 @@
         </w:tc>
         <w:tc>
           <w:tcPr>
-            <w:tcW w:w="1018" w:type="dxa"/>
+            <w:tcW w:w="1017" w:type="dxa"/>
             <w:tcBorders>
               <w:top w:val="single" w:sz="4" w:space="0" w:color="00000A"/>
               <w:left w:val="single" w:sz="4" w:space="0" w:color="00000A"/>
@@ -3310,7 +3608,7 @@
             </w:tcBorders>
             <w:shd w:fill="auto" w:val="clear"/>
             <w:tcMar>
-              <w:left w:w="103" w:type="dxa"/>
+              <w:left w:w="93" w:type="dxa"/>
             </w:tcMar>
           </w:tcPr>
           <w:p>
@@ -3350,7 +3648,7 @@
             </w:tcBorders>
             <w:shd w:fill="auto" w:val="clear"/>
             <w:tcMar>
-              <w:left w:w="103" w:type="dxa"/>
+              <w:left w:w="93" w:type="dxa"/>
             </w:tcMar>
           </w:tcPr>
           <w:p>
@@ -3379,7 +3677,7 @@
         </w:tc>
         <w:tc>
           <w:tcPr>
-            <w:tcW w:w="6073" w:type="dxa"/>
+            <w:tcW w:w="6074" w:type="dxa"/>
             <w:gridSpan w:val="2"/>
             <w:tcBorders>
               <w:top w:val="single" w:sz="4" w:space="0" w:color="00000A"/>
@@ -3391,7 +3689,7 @@
             </w:tcBorders>
             <w:shd w:fill="auto" w:val="clear"/>
             <w:tcMar>
-              <w:left w:w="67" w:type="dxa"/>
+              <w:left w:w="21" w:type="dxa"/>
             </w:tcMar>
           </w:tcPr>
           <w:p>
@@ -3425,7 +3723,7 @@
         </w:trPr>
         <w:tc>
           <w:tcPr>
-            <w:tcW w:w="1018" w:type="dxa"/>
+            <w:tcW w:w="1017" w:type="dxa"/>
             <w:tcBorders>
               <w:top w:val="single" w:sz="4" w:space="0" w:color="00000A"/>
               <w:left w:val="single" w:sz="4" w:space="0" w:color="00000A"/>
@@ -3436,7 +3734,7 @@
             </w:tcBorders>
             <w:shd w:fill="auto" w:val="clear"/>
             <w:tcMar>
-              <w:left w:w="103" w:type="dxa"/>
+              <w:left w:w="93" w:type="dxa"/>
             </w:tcMar>
           </w:tcPr>
           <w:p>
@@ -3466,7 +3764,7 @@
         </w:tc>
         <w:tc>
           <w:tcPr>
-            <w:tcW w:w="4469" w:type="dxa"/>
+            <w:tcW w:w="4470" w:type="dxa"/>
             <w:tcBorders>
               <w:top w:val="single" w:sz="4" w:space="0" w:color="00000A"/>
               <w:left w:val="single" w:sz="4" w:space="0" w:color="00000A"/>
@@ -3477,7 +3775,7 @@
             </w:tcBorders>
             <w:shd w:fill="auto" w:val="clear"/>
             <w:tcMar>
-              <w:left w:w="103" w:type="dxa"/>
+              <w:left w:w="93" w:type="dxa"/>
             </w:tcMar>
           </w:tcPr>
           <w:p>
@@ -3518,7 +3816,7 @@
             </w:tcBorders>
             <w:shd w:fill="auto" w:val="clear"/>
             <w:tcMar>
-              <w:left w:w="103" w:type="dxa"/>
+              <w:left w:w="93" w:type="dxa"/>
             </w:tcMar>
           </w:tcPr>
           <w:p>
@@ -3547,7 +3845,7 @@
         </w:tc>
         <w:tc>
           <w:tcPr>
-            <w:tcW w:w="1018" w:type="dxa"/>
+            <w:tcW w:w="1017" w:type="dxa"/>
             <w:tcBorders>
               <w:top w:val="single" w:sz="4" w:space="0" w:color="00000A"/>
               <w:left w:val="single" w:sz="4" w:space="0" w:color="00000A"/>
@@ -3558,7 +3856,7 @@
             </w:tcBorders>
             <w:shd w:fill="auto" w:val="clear"/>
             <w:tcMar>
-              <w:left w:w="103" w:type="dxa"/>
+              <w:left w:w="93" w:type="dxa"/>
             </w:tcMar>
           </w:tcPr>
           <w:p>
@@ -3598,7 +3896,7 @@
             </w:tcBorders>
             <w:shd w:fill="auto" w:val="clear"/>
             <w:tcMar>
-              <w:left w:w="103" w:type="dxa"/>
+              <w:left w:w="93" w:type="dxa"/>
             </w:tcMar>
           </w:tcPr>
           <w:p>
@@ -3627,7 +3925,7 @@
         </w:tc>
         <w:tc>
           <w:tcPr>
-            <w:tcW w:w="6073" w:type="dxa"/>
+            <w:tcW w:w="6074" w:type="dxa"/>
             <w:gridSpan w:val="2"/>
             <w:tcBorders>
               <w:top w:val="single" w:sz="4" w:space="0" w:color="00000A"/>
@@ -3639,7 +3937,7 @@
             </w:tcBorders>
             <w:shd w:fill="auto" w:val="clear"/>
             <w:tcMar>
-              <w:left w:w="67" w:type="dxa"/>
+              <w:left w:w="21" w:type="dxa"/>
             </w:tcMar>
           </w:tcPr>
           <w:p>
@@ -3673,7 +3971,7 @@
         </w:trPr>
         <w:tc>
           <w:tcPr>
-            <w:tcW w:w="1018" w:type="dxa"/>
+            <w:tcW w:w="1017" w:type="dxa"/>
             <w:tcBorders>
               <w:top w:val="single" w:sz="4" w:space="0" w:color="00000A"/>
               <w:left w:val="single" w:sz="4" w:space="0" w:color="00000A"/>
@@ -3684,7 +3982,7 @@
             </w:tcBorders>
             <w:shd w:fill="auto" w:val="clear"/>
             <w:tcMar>
-              <w:left w:w="103" w:type="dxa"/>
+              <w:left w:w="93" w:type="dxa"/>
             </w:tcMar>
           </w:tcPr>
           <w:p>
@@ -3714,7 +4012,7 @@
         </w:tc>
         <w:tc>
           <w:tcPr>
-            <w:tcW w:w="4469" w:type="dxa"/>
+            <w:tcW w:w="4470" w:type="dxa"/>
             <w:tcBorders>
               <w:top w:val="single" w:sz="4" w:space="0" w:color="00000A"/>
               <w:left w:val="single" w:sz="4" w:space="0" w:color="00000A"/>
@@ -3725,7 +4023,7 @@
             </w:tcBorders>
             <w:shd w:fill="auto" w:val="clear"/>
             <w:tcMar>
-              <w:left w:w="103" w:type="dxa"/>
+              <w:left w:w="93" w:type="dxa"/>
             </w:tcMar>
           </w:tcPr>
           <w:p>
@@ -3766,7 +4064,7 @@
             </w:tcBorders>
             <w:shd w:fill="auto" w:val="clear"/>
             <w:tcMar>
-              <w:left w:w="103" w:type="dxa"/>
+              <w:left w:w="93" w:type="dxa"/>
             </w:tcMar>
           </w:tcPr>
           <w:p>
@@ -3795,7 +4093,7 @@
         </w:tc>
         <w:tc>
           <w:tcPr>
-            <w:tcW w:w="1018" w:type="dxa"/>
+            <w:tcW w:w="1017" w:type="dxa"/>
             <w:tcBorders>
               <w:top w:val="single" w:sz="4" w:space="0" w:color="00000A"/>
               <w:left w:val="single" w:sz="4" w:space="0" w:color="00000A"/>
@@ -3806,7 +4104,7 @@
             </w:tcBorders>
             <w:shd w:fill="auto" w:val="clear"/>
             <w:tcMar>
-              <w:left w:w="103" w:type="dxa"/>
+              <w:left w:w="93" w:type="dxa"/>
             </w:tcMar>
           </w:tcPr>
           <w:p>
@@ -3846,7 +4144,7 @@
             </w:tcBorders>
             <w:shd w:fill="auto" w:val="clear"/>
             <w:tcMar>
-              <w:left w:w="103" w:type="dxa"/>
+              <w:left w:w="93" w:type="dxa"/>
             </w:tcMar>
           </w:tcPr>
           <w:p>
@@ -3875,7 +4173,7 @@
         </w:tc>
         <w:tc>
           <w:tcPr>
-            <w:tcW w:w="6073" w:type="dxa"/>
+            <w:tcW w:w="6074" w:type="dxa"/>
             <w:gridSpan w:val="2"/>
             <w:tcBorders>
               <w:top w:val="single" w:sz="4" w:space="0" w:color="00000A"/>
@@ -3887,7 +4185,7 @@
             </w:tcBorders>
             <w:shd w:fill="auto" w:val="clear"/>
             <w:tcMar>
-              <w:left w:w="67" w:type="dxa"/>
+              <w:left w:w="21" w:type="dxa"/>
             </w:tcMar>
           </w:tcPr>
           <w:p>
@@ -3921,7 +4219,7 @@
         </w:trPr>
         <w:tc>
           <w:tcPr>
-            <w:tcW w:w="1018" w:type="dxa"/>
+            <w:tcW w:w="1017" w:type="dxa"/>
             <w:tcBorders>
               <w:top w:val="single" w:sz="4" w:space="0" w:color="00000A"/>
               <w:left w:val="single" w:sz="4" w:space="0" w:color="00000A"/>
@@ -3932,7 +4230,7 @@
             </w:tcBorders>
             <w:shd w:fill="auto" w:val="clear"/>
             <w:tcMar>
-              <w:left w:w="103" w:type="dxa"/>
+              <w:left w:w="93" w:type="dxa"/>
             </w:tcMar>
           </w:tcPr>
           <w:p>
@@ -3962,7 +4260,7 @@
         </w:tc>
         <w:tc>
           <w:tcPr>
-            <w:tcW w:w="4469" w:type="dxa"/>
+            <w:tcW w:w="4470" w:type="dxa"/>
             <w:tcBorders>
               <w:top w:val="single" w:sz="4" w:space="0" w:color="00000A"/>
               <w:left w:val="single" w:sz="4" w:space="0" w:color="00000A"/>
@@ -3973,7 +4271,7 @@
             </w:tcBorders>
             <w:shd w:fill="auto" w:val="clear"/>
             <w:tcMar>
-              <w:left w:w="103" w:type="dxa"/>
+              <w:left w:w="93" w:type="dxa"/>
             </w:tcMar>
           </w:tcPr>
           <w:p>
@@ -4014,7 +4312,7 @@
             </w:tcBorders>
             <w:shd w:fill="auto" w:val="clear"/>
             <w:tcMar>
-              <w:left w:w="103" w:type="dxa"/>
+              <w:left w:w="93" w:type="dxa"/>
             </w:tcMar>
           </w:tcPr>
           <w:p>
@@ -4043,7 +4341,7 @@
         </w:tc>
         <w:tc>
           <w:tcPr>
-            <w:tcW w:w="1018" w:type="dxa"/>
+            <w:tcW w:w="1017" w:type="dxa"/>
             <w:tcBorders>
               <w:top w:val="single" w:sz="4" w:space="0" w:color="00000A"/>
               <w:left w:val="single" w:sz="4" w:space="0" w:color="00000A"/>
@@ -4054,7 +4352,7 @@
             </w:tcBorders>
             <w:shd w:fill="auto" w:val="clear"/>
             <w:tcMar>
-              <w:left w:w="103" w:type="dxa"/>
+              <w:left w:w="93" w:type="dxa"/>
             </w:tcMar>
           </w:tcPr>
           <w:p>
@@ -4094,7 +4392,7 @@
             </w:tcBorders>
             <w:shd w:fill="auto" w:val="clear"/>
             <w:tcMar>
-              <w:left w:w="103" w:type="dxa"/>
+              <w:left w:w="93" w:type="dxa"/>
             </w:tcMar>
           </w:tcPr>
           <w:p>
@@ -4123,7 +4421,7 @@
         </w:tc>
         <w:tc>
           <w:tcPr>
-            <w:tcW w:w="6073" w:type="dxa"/>
+            <w:tcW w:w="6074" w:type="dxa"/>
             <w:gridSpan w:val="2"/>
             <w:tcBorders>
               <w:top w:val="single" w:sz="4" w:space="0" w:color="00000A"/>
@@ -4135,7 +4433,7 @@
             </w:tcBorders>
             <w:shd w:fill="auto" w:val="clear"/>
             <w:tcMar>
-              <w:left w:w="67" w:type="dxa"/>
+              <w:left w:w="21" w:type="dxa"/>
             </w:tcMar>
           </w:tcPr>
           <w:p>
@@ -4169,7 +4467,7 @@
         </w:trPr>
         <w:tc>
           <w:tcPr>
-            <w:tcW w:w="1018" w:type="dxa"/>
+            <w:tcW w:w="1017" w:type="dxa"/>
             <w:tcBorders>
               <w:top w:val="single" w:sz="4" w:space="0" w:color="00000A"/>
               <w:left w:val="single" w:sz="4" w:space="0" w:color="00000A"/>
@@ -4180,7 +4478,7 @@
             </w:tcBorders>
             <w:shd w:fill="auto" w:val="clear"/>
             <w:tcMar>
-              <w:left w:w="103" w:type="dxa"/>
+              <w:left w:w="93" w:type="dxa"/>
             </w:tcMar>
           </w:tcPr>
           <w:p>
@@ -4210,7 +4508,7 @@
         </w:tc>
         <w:tc>
           <w:tcPr>
-            <w:tcW w:w="4469" w:type="dxa"/>
+            <w:tcW w:w="4470" w:type="dxa"/>
             <w:tcBorders>
               <w:top w:val="single" w:sz="4" w:space="0" w:color="00000A"/>
               <w:left w:val="single" w:sz="4" w:space="0" w:color="00000A"/>
@@ -4221,7 +4519,7 @@
             </w:tcBorders>
             <w:shd w:fill="auto" w:val="clear"/>
             <w:tcMar>
-              <w:left w:w="103" w:type="dxa"/>
+              <w:left w:w="93" w:type="dxa"/>
             </w:tcMar>
           </w:tcPr>
           <w:p>
@@ -4262,7 +4560,7 @@
             </w:tcBorders>
             <w:shd w:fill="auto" w:val="clear"/>
             <w:tcMar>
-              <w:left w:w="103" w:type="dxa"/>
+              <w:left w:w="93" w:type="dxa"/>
             </w:tcMar>
           </w:tcPr>
           <w:p>
@@ -4291,7 +4589,7 @@
         </w:tc>
         <w:tc>
           <w:tcPr>
-            <w:tcW w:w="1018" w:type="dxa"/>
+            <w:tcW w:w="1017" w:type="dxa"/>
             <w:tcBorders>
               <w:top w:val="single" w:sz="4" w:space="0" w:color="00000A"/>
               <w:left w:val="single" w:sz="4" w:space="0" w:color="00000A"/>
@@ -4302,7 +4600,7 @@
             </w:tcBorders>
             <w:shd w:fill="auto" w:val="clear"/>
             <w:tcMar>
-              <w:left w:w="103" w:type="dxa"/>
+              <w:left w:w="93" w:type="dxa"/>
             </w:tcMar>
           </w:tcPr>
           <w:p>
@@ -4342,7 +4640,7 @@
             </w:tcBorders>
             <w:shd w:fill="auto" w:val="clear"/>
             <w:tcMar>
-              <w:left w:w="103" w:type="dxa"/>
+              <w:left w:w="93" w:type="dxa"/>
             </w:tcMar>
           </w:tcPr>
           <w:p>
@@ -4371,7 +4669,7 @@
         </w:tc>
         <w:tc>
           <w:tcPr>
-            <w:tcW w:w="6073" w:type="dxa"/>
+            <w:tcW w:w="6074" w:type="dxa"/>
             <w:gridSpan w:val="2"/>
             <w:tcBorders>
               <w:top w:val="single" w:sz="4" w:space="0" w:color="00000A"/>
@@ -4383,7 +4681,7 @@
             </w:tcBorders>
             <w:shd w:fill="auto" w:val="clear"/>
             <w:tcMar>
-              <w:left w:w="67" w:type="dxa"/>
+              <w:left w:w="21" w:type="dxa"/>
             </w:tcMar>
           </w:tcPr>
           <w:p>
@@ -4417,7 +4715,7 @@
         </w:trPr>
         <w:tc>
           <w:tcPr>
-            <w:tcW w:w="1018" w:type="dxa"/>
+            <w:tcW w:w="1017" w:type="dxa"/>
             <w:tcBorders>
               <w:top w:val="single" w:sz="4" w:space="0" w:color="00000A"/>
               <w:left w:val="single" w:sz="4" w:space="0" w:color="00000A"/>
@@ -4428,7 +4726,7 @@
             </w:tcBorders>
             <w:shd w:fill="auto" w:val="clear"/>
             <w:tcMar>
-              <w:left w:w="103" w:type="dxa"/>
+              <w:left w:w="93" w:type="dxa"/>
             </w:tcMar>
           </w:tcPr>
           <w:p>
@@ -4458,7 +4756,7 @@
         </w:tc>
         <w:tc>
           <w:tcPr>
-            <w:tcW w:w="4469" w:type="dxa"/>
+            <w:tcW w:w="4470" w:type="dxa"/>
             <w:tcBorders>
               <w:top w:val="single" w:sz="4" w:space="0" w:color="00000A"/>
               <w:left w:val="single" w:sz="4" w:space="0" w:color="00000A"/>
@@ -4469,7 +4767,7 @@
             </w:tcBorders>
             <w:shd w:fill="auto" w:val="clear"/>
             <w:tcMar>
-              <w:left w:w="103" w:type="dxa"/>
+              <w:left w:w="93" w:type="dxa"/>
             </w:tcMar>
           </w:tcPr>
           <w:p>
@@ -4533,7 +4831,7 @@
             </w:tcBorders>
             <w:shd w:fill="auto" w:val="clear"/>
             <w:tcMar>
-              <w:left w:w="103" w:type="dxa"/>
+              <w:left w:w="93" w:type="dxa"/>
             </w:tcMar>
           </w:tcPr>
           <w:p>
@@ -4562,7 +4860,7 @@
         </w:tc>
         <w:tc>
           <w:tcPr>
-            <w:tcW w:w="1018" w:type="dxa"/>
+            <w:tcW w:w="1017" w:type="dxa"/>
             <w:tcBorders>
               <w:top w:val="single" w:sz="4" w:space="0" w:color="00000A"/>
               <w:left w:val="single" w:sz="4" w:space="0" w:color="00000A"/>
@@ -4573,7 +4871,7 @@
             </w:tcBorders>
             <w:shd w:fill="auto" w:val="clear"/>
             <w:tcMar>
-              <w:left w:w="103" w:type="dxa"/>
+              <w:left w:w="93" w:type="dxa"/>
             </w:tcMar>
           </w:tcPr>
           <w:p>
@@ -4613,7 +4911,7 @@
             </w:tcBorders>
             <w:shd w:fill="auto" w:val="clear"/>
             <w:tcMar>
-              <w:left w:w="103" w:type="dxa"/>
+              <w:left w:w="93" w:type="dxa"/>
             </w:tcMar>
           </w:tcPr>
           <w:p>
@@ -4642,7 +4940,7 @@
         </w:tc>
         <w:tc>
           <w:tcPr>
-            <w:tcW w:w="6073" w:type="dxa"/>
+            <w:tcW w:w="6074" w:type="dxa"/>
             <w:gridSpan w:val="2"/>
             <w:tcBorders>
               <w:top w:val="single" w:sz="4" w:space="0" w:color="00000A"/>
@@ -4654,7 +4952,7 @@
             </w:tcBorders>
             <w:shd w:fill="auto" w:val="clear"/>
             <w:tcMar>
-              <w:left w:w="67" w:type="dxa"/>
+              <w:left w:w="21" w:type="dxa"/>
             </w:tcMar>
           </w:tcPr>
           <w:p>
@@ -4688,7 +4986,7 @@
         </w:trPr>
         <w:tc>
           <w:tcPr>
-            <w:tcW w:w="8164" w:type="dxa"/>
+            <w:tcW w:w="8163" w:type="dxa"/>
             <w:gridSpan w:val="5"/>
             <w:tcBorders>
               <w:top w:val="single" w:sz="4" w:space="0" w:color="00000A"/>
@@ -4700,7 +4998,7 @@
             </w:tcBorders>
             <w:shd w:fill="auto" w:val="clear"/>
             <w:tcMar>
-              <w:left w:w="103" w:type="dxa"/>
+              <w:left w:w="93" w:type="dxa"/>
             </w:tcMar>
           </w:tcPr>
           <w:p>
@@ -4753,7 +5051,7 @@
         </w:tc>
         <w:tc>
           <w:tcPr>
-            <w:tcW w:w="7233" w:type="dxa"/>
+            <w:tcW w:w="7234" w:type="dxa"/>
             <w:gridSpan w:val="3"/>
             <w:tcBorders>
               <w:top w:val="single" w:sz="4" w:space="0" w:color="00000A"/>
@@ -4765,7 +5063,7 @@
             </w:tcBorders>
             <w:shd w:fill="auto" w:val="clear"/>
             <w:tcMar>
-              <w:left w:w="103" w:type="dxa"/>
+              <w:left w:w="93" w:type="dxa"/>
             </w:tcMar>
           </w:tcPr>
           <w:p>
@@ -4801,7 +5099,7 @@
         </w:trPr>
         <w:tc>
           <w:tcPr>
-            <w:tcW w:w="7029" w:type="dxa"/>
+            <w:tcW w:w="7030" w:type="dxa"/>
             <w:gridSpan w:val="3"/>
             <w:tcBorders>
               <w:top w:val="single" w:sz="4" w:space="0" w:color="00000A"/>
@@ -4813,7 +5111,7 @@
             </w:tcBorders>
             <w:shd w:fill="auto" w:val="clear"/>
             <w:tcMar>
-              <w:left w:w="103" w:type="dxa"/>
+              <w:left w:w="93" w:type="dxa"/>
             </w:tcMar>
           </w:tcPr>
           <w:p>
@@ -4843,7 +5141,7 @@
         </w:tc>
         <w:tc>
           <w:tcPr>
-            <w:tcW w:w="1135" w:type="dxa"/>
+            <w:tcW w:w="1133" w:type="dxa"/>
             <w:gridSpan w:val="2"/>
             <w:tcBorders>
               <w:top w:val="single" w:sz="4" w:space="0" w:color="00000A"/>
@@ -4882,7 +5180,7 @@
         </w:tc>
         <w:tc>
           <w:tcPr>
-            <w:tcW w:w="5460" w:type="dxa"/>
+            <w:tcW w:w="5462" w:type="dxa"/>
             <w:gridSpan w:val="2"/>
             <w:tcBorders>
               <w:top w:val="single" w:sz="4" w:space="0" w:color="00000A"/>
@@ -4894,7 +5192,7 @@
             </w:tcBorders>
             <w:shd w:fill="auto" w:val="clear"/>
             <w:tcMar>
-              <w:left w:w="103" w:type="dxa"/>
+              <w:left w:w="93" w:type="dxa"/>
             </w:tcMar>
           </w:tcPr>
           <w:p>
@@ -4924,7 +5222,7 @@
         </w:tc>
         <w:tc>
           <w:tcPr>
-            <w:tcW w:w="1773" w:type="dxa"/>
+            <w:tcW w:w="1772" w:type="dxa"/>
             <w:tcBorders>
               <w:top w:val="single" w:sz="4" w:space="0" w:color="00000A"/>
               <w:left w:val="single" w:sz="4" w:space="0" w:color="00000A"/>
@@ -5037,10 +5335,10 @@
         <w:tblStyle w:val="TableGrid"/>
         <w:tblW w:w="15268" w:type="dxa"/>
         <w:jc w:val="left"/>
-        <w:tblInd w:w="-5" w:type="dxa"/>
+        <w:tblInd w:w="-15" w:type="dxa"/>
         <w:tblCellMar>
           <w:top w:w="0" w:type="dxa"/>
-          <w:left w:w="103" w:type="dxa"/>
+          <w:left w:w="93" w:type="dxa"/>
           <w:bottom w:w="0" w:type="dxa"/>
           <w:right w:w="108" w:type="dxa"/>
         </w:tblCellMar>
@@ -5062,7 +5360,7 @@
             <w:tcBorders/>
             <w:shd w:fill="auto" w:val="clear"/>
             <w:tcMar>
-              <w:left w:w="103" w:type="dxa"/>
+              <w:left w:w="93" w:type="dxa"/>
             </w:tcMar>
           </w:tcPr>
           <w:p>
@@ -5096,7 +5394,7 @@
             <w:tcBorders/>
             <w:shd w:fill="auto" w:val="clear"/>
             <w:tcMar>
-              <w:left w:w="103" w:type="dxa"/>
+              <w:left w:w="93" w:type="dxa"/>
             </w:tcMar>
           </w:tcPr>
           <w:p>
@@ -5124,7 +5422,7 @@
             <w:tcBorders/>
             <w:shd w:fill="auto" w:val="clear"/>
             <w:tcMar>
-              <w:left w:w="103" w:type="dxa"/>
+              <w:left w:w="93" w:type="dxa"/>
             </w:tcMar>
           </w:tcPr>
           <w:p>
@@ -5153,7 +5451,7 @@
             <w:tcBorders/>
             <w:shd w:fill="auto" w:val="clear"/>
             <w:tcMar>
-              <w:left w:w="103" w:type="dxa"/>
+              <w:left w:w="93" w:type="dxa"/>
             </w:tcMar>
           </w:tcPr>
           <w:p>
@@ -5179,7 +5477,7 @@
                   <wp:positionV relativeFrom="paragraph">
                     <wp:posOffset>20955</wp:posOffset>
                   </wp:positionV>
-                  <wp:extent cx="2268220" cy="1458595"/>
+                  <wp:extent cx="2269490" cy="1459865"/>
                   <wp:effectExtent l="0" t="0" r="24765" b="63500"/>
                   <wp:wrapTight wrapText="bothSides">
                     <wp:wrapPolygon edited="0">
@@ -5217,7 +5515,7 @@
             <w:tcBorders/>
             <w:shd w:fill="auto" w:val="clear"/>
             <w:tcMar>
-              <w:left w:w="103" w:type="dxa"/>
+              <w:left w:w="93" w:type="dxa"/>
             </w:tcMar>
           </w:tcPr>
           <w:p>
@@ -5251,7 +5549,7 @@
             <w:tcBorders/>
             <w:shd w:fill="auto" w:val="clear"/>
             <w:tcMar>
-              <w:left w:w="103" w:type="dxa"/>
+              <w:left w:w="93" w:type="dxa"/>
             </w:tcMar>
           </w:tcPr>
           <w:p>
@@ -5279,7 +5577,7 @@
             <w:tcBorders/>
             <w:shd w:fill="auto" w:val="clear"/>
             <w:tcMar>
-              <w:left w:w="103" w:type="dxa"/>
+              <w:left w:w="93" w:type="dxa"/>
             </w:tcMar>
           </w:tcPr>
           <w:p>
@@ -5308,7 +5606,7 @@
             <w:tcBorders/>
             <w:shd w:fill="auto" w:val="clear"/>
             <w:tcMar>
-              <w:left w:w="103" w:type="dxa"/>
+              <w:left w:w="93" w:type="dxa"/>
             </w:tcMar>
           </w:tcPr>
           <w:p>
@@ -5339,7 +5637,7 @@
             <w:tcBorders/>
             <w:shd w:fill="auto" w:val="clear"/>
             <w:tcMar>
-              <w:left w:w="103" w:type="dxa"/>
+              <w:left w:w="93" w:type="dxa"/>
             </w:tcMar>
           </w:tcPr>
           <w:p>
@@ -5373,7 +5671,7 @@
             <w:tcBorders/>
             <w:shd w:fill="auto" w:val="clear"/>
             <w:tcMar>
-              <w:left w:w="103" w:type="dxa"/>
+              <w:left w:w="93" w:type="dxa"/>
             </w:tcMar>
           </w:tcPr>
           <w:p>
@@ -5402,7 +5700,7 @@
             <w:tcBorders/>
             <w:shd w:fill="auto" w:val="clear"/>
             <w:tcMar>
-              <w:left w:w="103" w:type="dxa"/>
+              <w:left w:w="93" w:type="dxa"/>
             </w:tcMar>
           </w:tcPr>
           <w:p>
@@ -5431,7 +5729,7 @@
             <w:tcBorders/>
             <w:shd w:fill="auto" w:val="clear"/>
             <w:tcMar>
-              <w:left w:w="103" w:type="dxa"/>
+              <w:left w:w="93" w:type="dxa"/>
             </w:tcMar>
           </w:tcPr>
           <w:p>
@@ -5462,7 +5760,7 @@
             <w:tcBorders/>
             <w:shd w:fill="auto" w:val="clear"/>
             <w:tcMar>
-              <w:left w:w="103" w:type="dxa"/>
+              <w:left w:w="93" w:type="dxa"/>
             </w:tcMar>
           </w:tcPr>
           <w:p>
@@ -5496,7 +5794,7 @@
             <w:tcBorders/>
             <w:shd w:fill="auto" w:val="clear"/>
             <w:tcMar>
-              <w:left w:w="103" w:type="dxa"/>
+              <w:left w:w="93" w:type="dxa"/>
             </w:tcMar>
           </w:tcPr>
           <w:p>
@@ -5524,7 +5822,7 @@
             <w:tcBorders/>
             <w:shd w:fill="auto" w:val="clear"/>
             <w:tcMar>
-              <w:left w:w="103" w:type="dxa"/>
+              <w:left w:w="93" w:type="dxa"/>
             </w:tcMar>
           </w:tcPr>
           <w:p>
@@ -5551,7 +5849,7 @@
             <w:tcBorders/>
             <w:shd w:fill="auto" w:val="clear"/>
             <w:tcMar>
-              <w:left w:w="103" w:type="dxa"/>
+              <w:left w:w="93" w:type="dxa"/>
             </w:tcMar>
           </w:tcPr>
           <w:p>
@@ -5582,7 +5880,7 @@
             <w:tcBorders/>
             <w:shd w:fill="auto" w:val="clear"/>
             <w:tcMar>
-              <w:left w:w="103" w:type="dxa"/>
+              <w:left w:w="93" w:type="dxa"/>
             </w:tcMar>
           </w:tcPr>
           <w:p>
@@ -5617,7 +5915,7 @@
             <w:tcBorders/>
             <w:shd w:fill="auto" w:val="clear"/>
             <w:tcMar>
-              <w:left w:w="103" w:type="dxa"/>
+              <w:left w:w="93" w:type="dxa"/>
             </w:tcMar>
           </w:tcPr>
           <w:p>
@@ -5645,7 +5943,7 @@
             <w:tcBorders/>
             <w:shd w:fill="auto" w:val="clear"/>
             <w:tcMar>
-              <w:left w:w="103" w:type="dxa"/>
+              <w:left w:w="93" w:type="dxa"/>
             </w:tcMar>
           </w:tcPr>
           <w:p>
@@ -5674,7 +5972,7 @@
             <w:tcBorders/>
             <w:shd w:fill="auto" w:val="clear"/>
             <w:tcMar>
-              <w:left w:w="103" w:type="dxa"/>
+              <w:left w:w="93" w:type="dxa"/>
             </w:tcMar>
           </w:tcPr>
           <w:p>
@@ -5718,7 +6016,7 @@
                 <wp:positionV relativeFrom="paragraph">
                   <wp:posOffset>405765</wp:posOffset>
                 </wp:positionV>
-                <wp:extent cx="2463800" cy="2216150"/>
+                <wp:extent cx="2465070" cy="2216150"/>
                 <wp:effectExtent l="0" t="0" r="0" b="0"/>
                 <wp:wrapSquare wrapText="bothSides"/>
                 <wp:docPr id="2" name="Frame2"/>
@@ -5729,7 +6027,7 @@
                       <wps:spPr>
                         <a:xfrm>
                           <a:off x="0" y="0"/>
-                          <a:ext cx="2463120" cy="2215440"/>
+                          <a:ext cx="2464560" cy="2215440"/>
                         </a:xfrm>
                         <a:prstGeom prst="rect">
                           <a:avLst/>
@@ -5822,7 +6120,7 @@
                                   </w:tcBorders>
                                   <w:shd w:color="auto" w:fill="FFFFFF" w:themeFill="background1" w:val="clear"/>
                                   <w:tcMar>
-                                    <w:left w:w="103" w:type="dxa"/>
+                                    <w:left w:w="93" w:type="dxa"/>
                                   </w:tcMar>
                                   <w:vAlign w:val="center"/>
                                 </w:tcPr>
@@ -5858,7 +6156,7 @@
                                   </w:tcBorders>
                                   <w:shd w:color="auto" w:fill="FFC000" w:val="clear"/>
                                   <w:tcMar>
-                                    <w:left w:w="98" w:type="dxa"/>
+                                    <w:left w:w="88" w:type="dxa"/>
                                   </w:tcMar>
                                   <w:vAlign w:val="center"/>
                                 </w:tcPr>
@@ -5894,7 +6192,7 @@
                                   </w:tcBorders>
                                   <w:shd w:color="auto" w:fill="FFC000" w:val="clear"/>
                                   <w:tcMar>
-                                    <w:left w:w="98" w:type="dxa"/>
+                                    <w:left w:w="88" w:type="dxa"/>
                                   </w:tcMar>
                                   <w:vAlign w:val="center"/>
                                 </w:tcPr>
@@ -5930,7 +6228,7 @@
                                   </w:tcBorders>
                                   <w:shd w:color="auto" w:fill="FF0000" w:val="clear"/>
                                   <w:tcMar>
-                                    <w:left w:w="98" w:type="dxa"/>
+                                    <w:left w:w="88" w:type="dxa"/>
                                   </w:tcMar>
                                   <w:vAlign w:val="center"/>
                                 </w:tcPr>
@@ -5966,7 +6264,7 @@
                                   </w:tcBorders>
                                   <w:shd w:color="auto" w:fill="FF0000" w:val="clear"/>
                                   <w:tcMar>
-                                    <w:left w:w="98" w:type="dxa"/>
+                                    <w:left w:w="88" w:type="dxa"/>
                                   </w:tcMar>
                                   <w:vAlign w:val="center"/>
                                 </w:tcPr>
@@ -6002,7 +6300,7 @@
                                   </w:tcBorders>
                                   <w:shd w:color="auto" w:fill="FF0000" w:val="clear"/>
                                   <w:tcMar>
-                                    <w:left w:w="98" w:type="dxa"/>
+                                    <w:left w:w="88" w:type="dxa"/>
                                   </w:tcMar>
                                   <w:vAlign w:val="center"/>
                                 </w:tcPr>
@@ -6076,7 +6374,7 @@
                                   </w:tcBorders>
                                   <w:shd w:color="auto" w:fill="FFFFFF" w:themeFill="background1" w:val="clear"/>
                                   <w:tcMar>
-                                    <w:left w:w="103" w:type="dxa"/>
+                                    <w:left w:w="93" w:type="dxa"/>
                                   </w:tcMar>
                                   <w:vAlign w:val="center"/>
                                 </w:tcPr>
@@ -6112,7 +6410,7 @@
                                   </w:tcBorders>
                                   <w:shd w:color="auto" w:fill="92D050" w:val="clear"/>
                                   <w:tcMar>
-                                    <w:left w:w="98" w:type="dxa"/>
+                                    <w:left w:w="88" w:type="dxa"/>
                                   </w:tcMar>
                                   <w:vAlign w:val="center"/>
                                 </w:tcPr>
@@ -6148,7 +6446,7 @@
                                   </w:tcBorders>
                                   <w:shd w:color="auto" w:fill="FFC000" w:val="clear"/>
                                   <w:tcMar>
-                                    <w:left w:w="98" w:type="dxa"/>
+                                    <w:left w:w="88" w:type="dxa"/>
                                   </w:tcMar>
                                   <w:vAlign w:val="center"/>
                                 </w:tcPr>
@@ -6184,7 +6482,7 @@
                                   </w:tcBorders>
                                   <w:shd w:color="auto" w:fill="FFC000" w:val="clear"/>
                                   <w:tcMar>
-                                    <w:left w:w="98" w:type="dxa"/>
+                                    <w:left w:w="88" w:type="dxa"/>
                                   </w:tcMar>
                                   <w:vAlign w:val="center"/>
                                 </w:tcPr>
@@ -6220,7 +6518,7 @@
                                   </w:tcBorders>
                                   <w:shd w:color="auto" w:fill="FF0000" w:val="clear"/>
                                   <w:tcMar>
-                                    <w:left w:w="98" w:type="dxa"/>
+                                    <w:left w:w="88" w:type="dxa"/>
                                   </w:tcMar>
                                   <w:vAlign w:val="center"/>
                                 </w:tcPr>
@@ -6255,7 +6553,7 @@
                                   </w:tcBorders>
                                   <w:shd w:color="auto" w:fill="FF0000" w:val="clear"/>
                                   <w:tcMar>
-                                    <w:left w:w="98" w:type="dxa"/>
+                                    <w:left w:w="88" w:type="dxa"/>
                                   </w:tcMar>
                                   <w:vAlign w:val="center"/>
                                 </w:tcPr>
@@ -6329,7 +6627,7 @@
                                   </w:tcBorders>
                                   <w:shd w:color="auto" w:fill="FFFFFF" w:themeFill="background1" w:val="clear"/>
                                   <w:tcMar>
-                                    <w:left w:w="103" w:type="dxa"/>
+                                    <w:left w:w="93" w:type="dxa"/>
                                   </w:tcMar>
                                   <w:vAlign w:val="center"/>
                                 </w:tcPr>
@@ -6365,7 +6663,7 @@
                                   </w:tcBorders>
                                   <w:shd w:color="auto" w:fill="92D050" w:val="clear"/>
                                   <w:tcMar>
-                                    <w:left w:w="98" w:type="dxa"/>
+                                    <w:left w:w="88" w:type="dxa"/>
                                   </w:tcMar>
                                   <w:vAlign w:val="center"/>
                                 </w:tcPr>
@@ -6401,7 +6699,7 @@
                                   </w:tcBorders>
                                   <w:shd w:color="auto" w:fill="FFC000" w:val="clear"/>
                                   <w:tcMar>
-                                    <w:left w:w="98" w:type="dxa"/>
+                                    <w:left w:w="88" w:type="dxa"/>
                                   </w:tcMar>
                                   <w:vAlign w:val="center"/>
                                 </w:tcPr>
@@ -6437,7 +6735,7 @@
                                   </w:tcBorders>
                                   <w:shd w:color="auto" w:fill="FFC000" w:val="clear"/>
                                   <w:tcMar>
-                                    <w:left w:w="98" w:type="dxa"/>
+                                    <w:left w:w="88" w:type="dxa"/>
                                   </w:tcMar>
                                   <w:vAlign w:val="center"/>
                                 </w:tcPr>
@@ -6473,7 +6771,7 @@
                                   </w:tcBorders>
                                   <w:shd w:color="auto" w:fill="FFC000" w:val="clear"/>
                                   <w:tcMar>
-                                    <w:left w:w="98" w:type="dxa"/>
+                                    <w:left w:w="88" w:type="dxa"/>
                                   </w:tcMar>
                                   <w:vAlign w:val="center"/>
                                 </w:tcPr>
@@ -6508,7 +6806,7 @@
                                   </w:tcBorders>
                                   <w:shd w:color="auto" w:fill="FF0000" w:val="clear"/>
                                   <w:tcMar>
-                                    <w:left w:w="98" w:type="dxa"/>
+                                    <w:left w:w="88" w:type="dxa"/>
                                   </w:tcMar>
                                   <w:vAlign w:val="center"/>
                                 </w:tcPr>
@@ -6582,7 +6880,7 @@
                                   </w:tcBorders>
                                   <w:shd w:color="auto" w:fill="FFFFFF" w:themeFill="background1" w:val="clear"/>
                                   <w:tcMar>
-                                    <w:left w:w="103" w:type="dxa"/>
+                                    <w:left w:w="93" w:type="dxa"/>
                                   </w:tcMar>
                                   <w:vAlign w:val="center"/>
                                 </w:tcPr>
@@ -6618,7 +6916,7 @@
                                   </w:tcBorders>
                                   <w:shd w:color="auto" w:fill="92D050" w:val="clear"/>
                                   <w:tcMar>
-                                    <w:left w:w="98" w:type="dxa"/>
+                                    <w:left w:w="88" w:type="dxa"/>
                                   </w:tcMar>
                                   <w:vAlign w:val="center"/>
                                 </w:tcPr>
@@ -6654,7 +6952,7 @@
                                   </w:tcBorders>
                                   <w:shd w:color="auto" w:fill="92D050" w:val="clear"/>
                                   <w:tcMar>
-                                    <w:left w:w="98" w:type="dxa"/>
+                                    <w:left w:w="88" w:type="dxa"/>
                                   </w:tcMar>
                                   <w:vAlign w:val="center"/>
                                 </w:tcPr>
@@ -6690,7 +6988,7 @@
                                   </w:tcBorders>
                                   <w:shd w:color="auto" w:fill="FFC000" w:val="clear"/>
                                   <w:tcMar>
-                                    <w:left w:w="98" w:type="dxa"/>
+                                    <w:left w:w="88" w:type="dxa"/>
                                   </w:tcMar>
                                   <w:vAlign w:val="center"/>
                                 </w:tcPr>
@@ -6726,7 +7024,7 @@
                                   </w:tcBorders>
                                   <w:shd w:color="auto" w:fill="FFC000" w:val="clear"/>
                                   <w:tcMar>
-                                    <w:left w:w="98" w:type="dxa"/>
+                                    <w:left w:w="88" w:type="dxa"/>
                                   </w:tcMar>
                                   <w:vAlign w:val="center"/>
                                 </w:tcPr>
@@ -6761,7 +7059,7 @@
                                   </w:tcBorders>
                                   <w:shd w:color="auto" w:fill="FFC000" w:val="clear"/>
                                   <w:tcMar>
-                                    <w:left w:w="98" w:type="dxa"/>
+                                    <w:left w:w="88" w:type="dxa"/>
                                   </w:tcMar>
                                   <w:vAlign w:val="center"/>
                                 </w:tcPr>
@@ -6835,7 +7133,7 @@
                                   </w:tcBorders>
                                   <w:shd w:color="auto" w:fill="FFFFFF" w:themeFill="background1" w:val="clear"/>
                                   <w:tcMar>
-                                    <w:left w:w="103" w:type="dxa"/>
+                                    <w:left w:w="93" w:type="dxa"/>
                                   </w:tcMar>
                                   <w:vAlign w:val="center"/>
                                 </w:tcPr>
@@ -6871,7 +7169,7 @@
                                   </w:tcBorders>
                                   <w:shd w:color="auto" w:fill="92D050" w:val="clear"/>
                                   <w:tcMar>
-                                    <w:left w:w="98" w:type="dxa"/>
+                                    <w:left w:w="88" w:type="dxa"/>
                                   </w:tcMar>
                                   <w:vAlign w:val="center"/>
                                 </w:tcPr>
@@ -6907,7 +7205,7 @@
                                   </w:tcBorders>
                                   <w:shd w:color="auto" w:fill="92D050" w:val="clear"/>
                                   <w:tcMar>
-                                    <w:left w:w="98" w:type="dxa"/>
+                                    <w:left w:w="88" w:type="dxa"/>
                                   </w:tcMar>
                                   <w:vAlign w:val="center"/>
                                 </w:tcPr>
@@ -6943,7 +7241,7 @@
                                   </w:tcBorders>
                                   <w:shd w:color="auto" w:fill="92D050" w:val="clear"/>
                                   <w:tcMar>
-                                    <w:left w:w="98" w:type="dxa"/>
+                                    <w:left w:w="88" w:type="dxa"/>
                                   </w:tcMar>
                                   <w:vAlign w:val="center"/>
                                 </w:tcPr>
@@ -6979,7 +7277,7 @@
                                   </w:tcBorders>
                                   <w:shd w:color="auto" w:fill="92D050" w:val="clear"/>
                                   <w:tcMar>
-                                    <w:left w:w="98" w:type="dxa"/>
+                                    <w:left w:w="88" w:type="dxa"/>
                                   </w:tcMar>
                                   <w:vAlign w:val="center"/>
                                 </w:tcPr>
@@ -7014,7 +7312,7 @@
                                   </w:tcBorders>
                                   <w:shd w:color="auto" w:fill="FFC000" w:val="clear"/>
                                   <w:tcMar>
-                                    <w:left w:w="98" w:type="dxa"/>
+                                    <w:left w:w="88" w:type="dxa"/>
                                   </w:tcMar>
                                   <w:vAlign w:val="center"/>
                                 </w:tcPr>
@@ -7295,7 +7593,7 @@
           </mc:Choice>
           <mc:Fallback>
             <w:pict>
-              <v:rect id="shape_0" ID="Frame2" stroked="f" style="position:absolute;margin-left:-5.4pt;margin-top:31.95pt;width:193.9pt;height:174.4pt;mso-position-horizontal-relative:margin">
+              <v:rect id="shape_0" ID="Frame2" stroked="f" style="position:absolute;margin-left:-5.4pt;margin-top:31.95pt;width:194pt;height:174.4pt;mso-position-horizontal-relative:margin">
                 <w10:wrap type="none"/>
                 <v:fill o:detectmouseclick="t" on="false"/>
                 <v:stroke color="#3465a4" joinstyle="round" endcap="flat"/>
@@ -7376,7 +7674,7 @@
                             </w:tcBorders>
                             <w:shd w:color="auto" w:fill="FFFFFF" w:themeFill="background1" w:val="clear"/>
                             <w:tcMar>
-                              <w:left w:w="103" w:type="dxa"/>
+                              <w:left w:w="93" w:type="dxa"/>
                             </w:tcMar>
                             <w:vAlign w:val="center"/>
                           </w:tcPr>
@@ -7412,7 +7710,7 @@
                             </w:tcBorders>
                             <w:shd w:color="auto" w:fill="FFC000" w:val="clear"/>
                             <w:tcMar>
-                              <w:left w:w="98" w:type="dxa"/>
+                              <w:left w:w="88" w:type="dxa"/>
                             </w:tcMar>
                             <w:vAlign w:val="center"/>
                           </w:tcPr>
@@ -7448,7 +7746,7 @@
                             </w:tcBorders>
                             <w:shd w:color="auto" w:fill="FFC000" w:val="clear"/>
                             <w:tcMar>
-                              <w:left w:w="98" w:type="dxa"/>
+                              <w:left w:w="88" w:type="dxa"/>
                             </w:tcMar>
                             <w:vAlign w:val="center"/>
                           </w:tcPr>
@@ -7484,7 +7782,7 @@
                             </w:tcBorders>
                             <w:shd w:color="auto" w:fill="FF0000" w:val="clear"/>
                             <w:tcMar>
-                              <w:left w:w="98" w:type="dxa"/>
+                              <w:left w:w="88" w:type="dxa"/>
                             </w:tcMar>
                             <w:vAlign w:val="center"/>
                           </w:tcPr>
@@ -7520,7 +7818,7 @@
                             </w:tcBorders>
                             <w:shd w:color="auto" w:fill="FF0000" w:val="clear"/>
                             <w:tcMar>
-                              <w:left w:w="98" w:type="dxa"/>
+                              <w:left w:w="88" w:type="dxa"/>
                             </w:tcMar>
                             <w:vAlign w:val="center"/>
                           </w:tcPr>
@@ -7556,7 +7854,7 @@
                             </w:tcBorders>
                             <w:shd w:color="auto" w:fill="FF0000" w:val="clear"/>
                             <w:tcMar>
-                              <w:left w:w="98" w:type="dxa"/>
+                              <w:left w:w="88" w:type="dxa"/>
                             </w:tcMar>
                             <w:vAlign w:val="center"/>
                           </w:tcPr>
@@ -7630,7 +7928,7 @@
                             </w:tcBorders>
                             <w:shd w:color="auto" w:fill="FFFFFF" w:themeFill="background1" w:val="clear"/>
                             <w:tcMar>
-                              <w:left w:w="103" w:type="dxa"/>
+                              <w:left w:w="93" w:type="dxa"/>
                             </w:tcMar>
                             <w:vAlign w:val="center"/>
                           </w:tcPr>
@@ -7666,7 +7964,7 @@
                             </w:tcBorders>
                             <w:shd w:color="auto" w:fill="92D050" w:val="clear"/>
                             <w:tcMar>
-                              <w:left w:w="98" w:type="dxa"/>
+                              <w:left w:w="88" w:type="dxa"/>
                             </w:tcMar>
                             <w:vAlign w:val="center"/>
                           </w:tcPr>
@@ -7702,7 +8000,7 @@
                             </w:tcBorders>
                             <w:shd w:color="auto" w:fill="FFC000" w:val="clear"/>
                             <w:tcMar>
-                              <w:left w:w="98" w:type="dxa"/>
+                              <w:left w:w="88" w:type="dxa"/>
                             </w:tcMar>
                             <w:vAlign w:val="center"/>
                           </w:tcPr>
@@ -7738,7 +8036,7 @@
                             </w:tcBorders>
                             <w:shd w:color="auto" w:fill="FFC000" w:val="clear"/>
                             <w:tcMar>
-                              <w:left w:w="98" w:type="dxa"/>
+                              <w:left w:w="88" w:type="dxa"/>
                             </w:tcMar>
                             <w:vAlign w:val="center"/>
                           </w:tcPr>
@@ -7774,7 +8072,7 @@
                             </w:tcBorders>
                             <w:shd w:color="auto" w:fill="FF0000" w:val="clear"/>
                             <w:tcMar>
-                              <w:left w:w="98" w:type="dxa"/>
+                              <w:left w:w="88" w:type="dxa"/>
                             </w:tcMar>
                             <w:vAlign w:val="center"/>
                           </w:tcPr>
@@ -7809,7 +8107,7 @@
                             </w:tcBorders>
                             <w:shd w:color="auto" w:fill="FF0000" w:val="clear"/>
                             <w:tcMar>
-                              <w:left w:w="98" w:type="dxa"/>
+                              <w:left w:w="88" w:type="dxa"/>
                             </w:tcMar>
                             <w:vAlign w:val="center"/>
                           </w:tcPr>
@@ -7883,7 +8181,7 @@
                             </w:tcBorders>
                             <w:shd w:color="auto" w:fill="FFFFFF" w:themeFill="background1" w:val="clear"/>
                             <w:tcMar>
-                              <w:left w:w="103" w:type="dxa"/>
+                              <w:left w:w="93" w:type="dxa"/>
                             </w:tcMar>
                             <w:vAlign w:val="center"/>
                           </w:tcPr>
@@ -7919,7 +8217,7 @@
                             </w:tcBorders>
                             <w:shd w:color="auto" w:fill="92D050" w:val="clear"/>
                             <w:tcMar>
-                              <w:left w:w="98" w:type="dxa"/>
+                              <w:left w:w="88" w:type="dxa"/>
                             </w:tcMar>
                             <w:vAlign w:val="center"/>
                           </w:tcPr>
@@ -7955,7 +8253,7 @@
                             </w:tcBorders>
                             <w:shd w:color="auto" w:fill="FFC000" w:val="clear"/>
                             <w:tcMar>
-                              <w:left w:w="98" w:type="dxa"/>
+                              <w:left w:w="88" w:type="dxa"/>
                             </w:tcMar>
                             <w:vAlign w:val="center"/>
                           </w:tcPr>
@@ -7991,7 +8289,7 @@
                             </w:tcBorders>
                             <w:shd w:color="auto" w:fill="FFC000" w:val="clear"/>
                             <w:tcMar>
-                              <w:left w:w="98" w:type="dxa"/>
+                              <w:left w:w="88" w:type="dxa"/>
                             </w:tcMar>
                             <w:vAlign w:val="center"/>
                           </w:tcPr>
@@ -8027,7 +8325,7 @@
                             </w:tcBorders>
                             <w:shd w:color="auto" w:fill="FFC000" w:val="clear"/>
                             <w:tcMar>
-                              <w:left w:w="98" w:type="dxa"/>
+                              <w:left w:w="88" w:type="dxa"/>
                             </w:tcMar>
                             <w:vAlign w:val="center"/>
                           </w:tcPr>
@@ -8062,7 +8360,7 @@
                             </w:tcBorders>
                             <w:shd w:color="auto" w:fill="FF0000" w:val="clear"/>
                             <w:tcMar>
-                              <w:left w:w="98" w:type="dxa"/>
+                              <w:left w:w="88" w:type="dxa"/>
                             </w:tcMar>
                             <w:vAlign w:val="center"/>
                           </w:tcPr>
@@ -8136,7 +8434,7 @@
                             </w:tcBorders>
                             <w:shd w:color="auto" w:fill="FFFFFF" w:themeFill="background1" w:val="clear"/>
                             <w:tcMar>
-                              <w:left w:w="103" w:type="dxa"/>
+                              <w:left w:w="93" w:type="dxa"/>
                             </w:tcMar>
                             <w:vAlign w:val="center"/>
                           </w:tcPr>
@@ -8172,7 +8470,7 @@
                             </w:tcBorders>
                             <w:shd w:color="auto" w:fill="92D050" w:val="clear"/>
                             <w:tcMar>
-                              <w:left w:w="98" w:type="dxa"/>
+                              <w:left w:w="88" w:type="dxa"/>
                             </w:tcMar>
                             <w:vAlign w:val="center"/>
                           </w:tcPr>
@@ -8208,7 +8506,7 @@
                             </w:tcBorders>
                             <w:shd w:color="auto" w:fill="92D050" w:val="clear"/>
                             <w:tcMar>
-                              <w:left w:w="98" w:type="dxa"/>
+                              <w:left w:w="88" w:type="dxa"/>
                             </w:tcMar>
                             <w:vAlign w:val="center"/>
                           </w:tcPr>
@@ -8244,7 +8542,7 @@
                             </w:tcBorders>
                             <w:shd w:color="auto" w:fill="FFC000" w:val="clear"/>
                             <w:tcMar>
-                              <w:left w:w="98" w:type="dxa"/>
+                              <w:left w:w="88" w:type="dxa"/>
                             </w:tcMar>
                             <w:vAlign w:val="center"/>
                           </w:tcPr>
@@ -8280,7 +8578,7 @@
                             </w:tcBorders>
                             <w:shd w:color="auto" w:fill="FFC000" w:val="clear"/>
                             <w:tcMar>
-                              <w:left w:w="98" w:type="dxa"/>
+                              <w:left w:w="88" w:type="dxa"/>
                             </w:tcMar>
                             <w:vAlign w:val="center"/>
                           </w:tcPr>
@@ -8315,7 +8613,7 @@
                             </w:tcBorders>
                             <w:shd w:color="auto" w:fill="FFC000" w:val="clear"/>
                             <w:tcMar>
-                              <w:left w:w="98" w:type="dxa"/>
+                              <w:left w:w="88" w:type="dxa"/>
                             </w:tcMar>
                             <w:vAlign w:val="center"/>
                           </w:tcPr>
@@ -8389,7 +8687,7 @@
                             </w:tcBorders>
                             <w:shd w:color="auto" w:fill="FFFFFF" w:themeFill="background1" w:val="clear"/>
                             <w:tcMar>
-                              <w:left w:w="103" w:type="dxa"/>
+                              <w:left w:w="93" w:type="dxa"/>
                             </w:tcMar>
                             <w:vAlign w:val="center"/>
                           </w:tcPr>
@@ -8425,7 +8723,7 @@
                             </w:tcBorders>
                             <w:shd w:color="auto" w:fill="92D050" w:val="clear"/>
                             <w:tcMar>
-                              <w:left w:w="98" w:type="dxa"/>
+                              <w:left w:w="88" w:type="dxa"/>
                             </w:tcMar>
                             <w:vAlign w:val="center"/>
                           </w:tcPr>
@@ -8461,7 +8759,7 @@
                             </w:tcBorders>
                             <w:shd w:color="auto" w:fill="92D050" w:val="clear"/>
                             <w:tcMar>
-                              <w:left w:w="98" w:type="dxa"/>
+                              <w:left w:w="88" w:type="dxa"/>
                             </w:tcMar>
                             <w:vAlign w:val="center"/>
                           </w:tcPr>
@@ -8497,7 +8795,7 @@
                             </w:tcBorders>
                             <w:shd w:color="auto" w:fill="92D050" w:val="clear"/>
                             <w:tcMar>
-                              <w:left w:w="98" w:type="dxa"/>
+                              <w:left w:w="88" w:type="dxa"/>
                             </w:tcMar>
                             <w:vAlign w:val="center"/>
                           </w:tcPr>
@@ -8533,7 +8831,7 @@
                             </w:tcBorders>
                             <w:shd w:color="auto" w:fill="92D050" w:val="clear"/>
                             <w:tcMar>
-                              <w:left w:w="98" w:type="dxa"/>
+                              <w:left w:w="88" w:type="dxa"/>
                             </w:tcMar>
                             <w:vAlign w:val="center"/>
                           </w:tcPr>
@@ -8568,7 +8866,7 @@
                             </w:tcBorders>
                             <w:shd w:color="auto" w:fill="FFC000" w:val="clear"/>
                             <w:tcMar>
-                              <w:left w:w="98" w:type="dxa"/>
+                              <w:left w:w="88" w:type="dxa"/>
                             </w:tcMar>
                             <w:vAlign w:val="center"/>
                           </w:tcPr>
@@ -8873,7 +9171,7 @@
         <mc:AlternateContent>
           <mc:Choice Requires="wps">
             <w:drawing>
-              <wp:anchor behindDoc="0" distT="45720" distB="45720" distL="114300" distR="113030" simplePos="0" locked="0" layoutInCell="1" allowOverlap="1" relativeHeight="3" wp14:anchorId="3C5F0551">
+              <wp:anchor behindDoc="0" distT="45720" distB="45720" distL="114300" distR="112395" simplePos="0" locked="0" layoutInCell="1" allowOverlap="1" relativeHeight="3" wp14:anchorId="3C5F0551">
                 <wp:simplePos x="0" y="0"/>
                 <wp:positionH relativeFrom="margin">
                   <wp:posOffset>2781300</wp:posOffset>
@@ -8881,7 +9179,7 @@
                 <wp:positionV relativeFrom="paragraph">
                   <wp:posOffset>172085</wp:posOffset>
                 </wp:positionV>
-                <wp:extent cx="3515995" cy="3315970"/>
+                <wp:extent cx="3517265" cy="3317240"/>
                 <wp:effectExtent l="0" t="0" r="9525" b="0"/>
                 <wp:wrapSquare wrapText="bothSides"/>
                 <wp:docPr id="4" name="Text Box 2"/>
@@ -8892,7 +9190,7 @@
                       <wps:spPr>
                         <a:xfrm>
                           <a:off x="0" y="0"/>
-                          <a:ext cx="3515400" cy="3315240"/>
+                          <a:ext cx="3516480" cy="3316680"/>
                         </a:xfrm>
                         <a:prstGeom prst="rect">
                           <a:avLst/>
@@ -9153,7 +9451,7 @@
           </mc:Choice>
           <mc:Fallback>
             <w:pict>
-              <v:rect id="shape_0" ID="Text Box 2" fillcolor="white" stroked="f" style="position:absolute;margin-left:219pt;margin-top:13.55pt;width:276.75pt;height:261pt;mso-position-horizontal-relative:margin" wp14:anchorId="3C5F0551">
+              <v:rect id="shape_0" ID="Text Box 2" fillcolor="white" stroked="f" style="position:absolute;margin-left:219pt;margin-top:13.55pt;width:276.85pt;height:261.1pt;mso-position-horizontal-relative:margin" wp14:anchorId="3C5F0551">
                 <w10:wrap type="square"/>
                 <v:fill o:detectmouseclick="t" type="solid" color2="black"/>
                 <v:stroke color="#3465a4" weight="9360" joinstyle="round" endcap="flat"/>
@@ -9404,7 +9702,7 @@
                 <wp:positionV relativeFrom="paragraph">
                   <wp:posOffset>133985</wp:posOffset>
                 </wp:positionV>
-                <wp:extent cx="3044190" cy="2340610"/>
+                <wp:extent cx="3045460" cy="2340610"/>
                 <wp:effectExtent l="0" t="0" r="0" b="0"/>
                 <wp:wrapSquare wrapText="bothSides"/>
                 <wp:docPr id="6" name="Frame3"/>
@@ -9415,7 +9713,7 @@
                       <wps:spPr>
                         <a:xfrm>
                           <a:off x="0" y="0"/>
-                          <a:ext cx="3043440" cy="2340000"/>
+                          <a:ext cx="3044880" cy="2340000"/>
                         </a:xfrm>
                         <a:prstGeom prst="rect">
                           <a:avLst/>
@@ -9441,7 +9739,7 @@
                               <w:tblInd w:w="0" w:type="dxa"/>
                               <w:tblCellMar>
                                 <w:top w:w="0" w:type="dxa"/>
-                                <w:left w:w="98" w:type="dxa"/>
+                                <w:left w:w="88" w:type="dxa"/>
                                 <w:bottom w:w="0" w:type="dxa"/>
                                 <w:right w:w="108" w:type="dxa"/>
                               </w:tblCellMar>
@@ -9463,7 +9761,7 @@
                                   <w:tcBorders/>
                                   <w:shd w:color="auto" w:fill="D9D9D9" w:themeFill="background1" w:themeFillShade="d9" w:val="clear"/>
                                   <w:tcMar>
-                                    <w:left w:w="98" w:type="dxa"/>
+                                    <w:left w:w="88" w:type="dxa"/>
                                   </w:tcMar>
                                 </w:tcPr>
                                 <w:p>
@@ -9471,13 +9769,13 @@
                                     <w:pStyle w:val="Normal"/>
                                     <w:spacing w:lineRule="auto" w:line="240" w:before="0" w:after="0"/>
                                     <w:rPr>
-                                      <w:color w:val="auto"/>
+                                      <w:color w:val="00000A"/>
                                     </w:rPr>
                                   </w:pPr>
                                   <w:r>
                                     <w:rPr>
                                       <w:rFonts w:ascii="Lucida Sans" w:hAnsi="Lucida Sans"/>
-                                      <w:color w:val="auto"/>
+                                      <w:color w:val="00000A"/>
                                       <w:sz w:val="16"/>
                                       <w:szCs w:val="16"/>
                                     </w:rPr>
@@ -9490,7 +9788,7 @@
                                     <w:spacing w:lineRule="auto" w:line="240" w:before="0" w:after="0"/>
                                     <w:rPr>
                                       <w:rFonts w:ascii="Lucida Sans" w:hAnsi="Lucida Sans"/>
-                                      <w:color w:val="auto"/>
+                                      <w:color w:val="00000A"/>
                                       <w:sz w:val="16"/>
                                       <w:szCs w:val="16"/>
                                     </w:rPr>
@@ -9498,7 +9796,7 @@
                                   <w:r>
                                     <w:rPr>
                                       <w:rFonts w:ascii="Lucida Sans" w:hAnsi="Lucida Sans"/>
-                                      <w:color w:val="auto"/>
+                                      <w:color w:val="00000A"/>
                                       <w:sz w:val="16"/>
                                       <w:szCs w:val="16"/>
                                     </w:rPr>
@@ -9511,7 +9809,7 @@
                                   <w:tcBorders/>
                                   <w:shd w:color="auto" w:fill="D9D9D9" w:themeFill="background1" w:themeFillShade="d9" w:val="clear"/>
                                   <w:tcMar>
-                                    <w:left w:w="98" w:type="dxa"/>
+                                    <w:left w:w="88" w:type="dxa"/>
                                   </w:tcMar>
                                 </w:tcPr>
                                 <w:p>
@@ -9519,13 +9817,13 @@
                                     <w:pStyle w:val="Normal"/>
                                     <w:spacing w:lineRule="auto" w:line="240" w:before="0" w:after="0"/>
                                     <w:rPr>
-                                      <w:color w:val="auto"/>
+                                      <w:color w:val="00000A"/>
                                     </w:rPr>
                                   </w:pPr>
                                   <w:r>
                                     <w:rPr>
                                       <w:rFonts w:ascii="Lucida Sans" w:hAnsi="Lucida Sans"/>
-                                      <w:color w:val="auto"/>
+                                      <w:color w:val="00000A"/>
                                       <w:sz w:val="16"/>
                                       <w:szCs w:val="16"/>
                                     </w:rPr>
@@ -9544,7 +9842,7 @@
                                   <w:tcBorders/>
                                   <w:shd w:fill="auto" w:val="clear"/>
                                   <w:tcMar>
-                                    <w:left w:w="98" w:type="dxa"/>
+                                    <w:left w:w="88" w:type="dxa"/>
                                   </w:tcMar>
                                 </w:tcPr>
                                 <w:p>
@@ -9552,13 +9850,13 @@
                                     <w:pStyle w:val="Normal"/>
                                     <w:spacing w:lineRule="auto" w:line="240" w:before="0" w:after="0"/>
                                     <w:rPr>
-                                      <w:color w:val="auto"/>
+                                      <w:color w:val="00000A"/>
                                     </w:rPr>
                                   </w:pPr>
                                   <w:r>
                                     <w:rPr>
                                       <w:rFonts w:ascii="Lucida Sans" w:hAnsi="Lucida Sans"/>
-                                      <w:color w:val="auto"/>
+                                      <w:color w:val="00000A"/>
                                       <w:sz w:val="16"/>
                                       <w:szCs w:val="16"/>
                                     </w:rPr>
@@ -9572,7 +9870,7 @@
                                   <w:tcBorders/>
                                   <w:shd w:fill="auto" w:val="clear"/>
                                   <w:tcMar>
-                                    <w:left w:w="98" w:type="dxa"/>
+                                    <w:left w:w="88" w:type="dxa"/>
                                   </w:tcMar>
                                 </w:tcPr>
                                 <w:p>
@@ -9580,13 +9878,13 @@
                                     <w:pStyle w:val="Normal"/>
                                     <w:spacing w:lineRule="auto" w:line="240" w:before="0" w:after="0"/>
                                     <w:rPr>
-                                      <w:color w:val="auto"/>
+                                      <w:color w:val="00000A"/>
                                     </w:rPr>
                                   </w:pPr>
                                   <w:r>
                                     <w:rPr>
                                       <w:rFonts w:ascii="Lucida Sans" w:hAnsi="Lucida Sans"/>
-                                      <w:color w:val="auto"/>
+                                      <w:color w:val="00000A"/>
                                       <w:sz w:val="16"/>
                                       <w:szCs w:val="16"/>
                                     </w:rPr>
@@ -9600,7 +9898,7 @@
                                   <w:tcBorders/>
                                   <w:shd w:fill="auto" w:val="clear"/>
                                   <w:tcMar>
-                                    <w:left w:w="98" w:type="dxa"/>
+                                    <w:left w:w="88" w:type="dxa"/>
                                   </w:tcMar>
                                 </w:tcPr>
                                 <w:p>
@@ -9608,13 +9906,13 @@
                                     <w:pStyle w:val="Normal"/>
                                     <w:spacing w:lineRule="auto" w:line="240" w:before="0" w:after="0"/>
                                     <w:rPr>
-                                      <w:color w:val="auto"/>
+                                      <w:color w:val="00000A"/>
                                     </w:rPr>
                                   </w:pPr>
                                   <w:r>
                                     <w:rPr>
                                       <w:rFonts w:ascii="Lucida Sans" w:hAnsi="Lucida Sans"/>
-                                      <w:color w:val="auto"/>
+                                      <w:color w:val="00000A"/>
                                       <w:sz w:val="16"/>
                                       <w:szCs w:val="16"/>
                                     </w:rPr>
@@ -9633,7 +9931,7 @@
                                   <w:tcBorders/>
                                   <w:shd w:fill="auto" w:val="clear"/>
                                   <w:tcMar>
-                                    <w:left w:w="98" w:type="dxa"/>
+                                    <w:left w:w="88" w:type="dxa"/>
                                   </w:tcMar>
                                 </w:tcPr>
                                 <w:p>
@@ -9641,13 +9939,13 @@
                                     <w:pStyle w:val="Normal"/>
                                     <w:spacing w:lineRule="auto" w:line="240" w:before="0" w:after="0"/>
                                     <w:rPr>
-                                      <w:color w:val="auto"/>
+                                      <w:color w:val="00000A"/>
                                     </w:rPr>
                                   </w:pPr>
                                   <w:r>
                                     <w:rPr>
                                       <w:rFonts w:ascii="Lucida Sans" w:hAnsi="Lucida Sans"/>
-                                      <w:color w:val="auto"/>
+                                      <w:color w:val="00000A"/>
                                       <w:sz w:val="16"/>
                                       <w:szCs w:val="16"/>
                                     </w:rPr>
@@ -9661,7 +9959,7 @@
                                   <w:tcBorders/>
                                   <w:shd w:fill="auto" w:val="clear"/>
                                   <w:tcMar>
-                                    <w:left w:w="98" w:type="dxa"/>
+                                    <w:left w:w="88" w:type="dxa"/>
                                   </w:tcMar>
                                 </w:tcPr>
                                 <w:p>
@@ -9669,13 +9967,13 @@
                                     <w:pStyle w:val="Normal"/>
                                     <w:spacing w:lineRule="auto" w:line="240" w:before="0" w:after="0"/>
                                     <w:rPr>
-                                      <w:color w:val="auto"/>
+                                      <w:color w:val="00000A"/>
                                     </w:rPr>
                                   </w:pPr>
                                   <w:r>
                                     <w:rPr>
                                       <w:rFonts w:ascii="Lucida Sans" w:hAnsi="Lucida Sans"/>
-                                      <w:color w:val="auto"/>
+                                      <w:color w:val="00000A"/>
                                       <w:sz w:val="16"/>
                                       <w:szCs w:val="16"/>
                                     </w:rPr>
@@ -9689,7 +9987,7 @@
                                   <w:tcBorders/>
                                   <w:shd w:fill="auto" w:val="clear"/>
                                   <w:tcMar>
-                                    <w:left w:w="98" w:type="dxa"/>
+                                    <w:left w:w="88" w:type="dxa"/>
                                   </w:tcMar>
                                 </w:tcPr>
                                 <w:p>
@@ -9697,13 +9995,13 @@
                                     <w:pStyle w:val="Normal"/>
                                     <w:spacing w:lineRule="auto" w:line="240" w:before="0" w:after="0"/>
                                     <w:rPr>
-                                      <w:color w:val="auto"/>
+                                      <w:color w:val="00000A"/>
                                     </w:rPr>
                                   </w:pPr>
                                   <w:r>
                                     <w:rPr>
                                       <w:rFonts w:ascii="Lucida Sans" w:hAnsi="Lucida Sans"/>
-                                      <w:color w:val="auto"/>
+                                      <w:color w:val="00000A"/>
                                       <w:sz w:val="16"/>
                                       <w:szCs w:val="16"/>
                                     </w:rPr>
@@ -9722,7 +10020,7 @@
                                   <w:tcBorders/>
                                   <w:shd w:fill="auto" w:val="clear"/>
                                   <w:tcMar>
-                                    <w:left w:w="98" w:type="dxa"/>
+                                    <w:left w:w="88" w:type="dxa"/>
                                   </w:tcMar>
                                 </w:tcPr>
                                 <w:p>
@@ -9730,13 +10028,13 @@
                                     <w:pStyle w:val="Normal"/>
                                     <w:spacing w:lineRule="auto" w:line="240" w:before="0" w:after="0"/>
                                     <w:rPr>
-                                      <w:color w:val="auto"/>
+                                      <w:color w:val="00000A"/>
                                     </w:rPr>
                                   </w:pPr>
                                   <w:r>
                                     <w:rPr>
                                       <w:rFonts w:ascii="Lucida Sans" w:hAnsi="Lucida Sans"/>
-                                      <w:color w:val="auto"/>
+                                      <w:color w:val="00000A"/>
                                       <w:sz w:val="16"/>
                                       <w:szCs w:val="16"/>
                                     </w:rPr>
@@ -9750,7 +10048,7 @@
                                   <w:tcBorders/>
                                   <w:shd w:fill="auto" w:val="clear"/>
                                   <w:tcMar>
-                                    <w:left w:w="98" w:type="dxa"/>
+                                    <w:left w:w="88" w:type="dxa"/>
                                   </w:tcMar>
                                 </w:tcPr>
                                 <w:p>
@@ -9758,13 +10056,13 @@
                                     <w:pStyle w:val="Normal"/>
                                     <w:spacing w:lineRule="auto" w:line="240" w:before="0" w:after="0"/>
                                     <w:rPr>
-                                      <w:color w:val="auto"/>
+                                      <w:color w:val="00000A"/>
                                     </w:rPr>
                                   </w:pPr>
                                   <w:r>
                                     <w:rPr>
                                       <w:rFonts w:ascii="Lucida Sans" w:hAnsi="Lucida Sans"/>
-                                      <w:color w:val="auto"/>
+                                      <w:color w:val="00000A"/>
                                       <w:sz w:val="16"/>
                                       <w:szCs w:val="16"/>
                                     </w:rPr>
@@ -9778,7 +10076,7 @@
                                   <w:tcBorders/>
                                   <w:shd w:fill="auto" w:val="clear"/>
                                   <w:tcMar>
-                                    <w:left w:w="98" w:type="dxa"/>
+                                    <w:left w:w="88" w:type="dxa"/>
                                   </w:tcMar>
                                 </w:tcPr>
                                 <w:p>
@@ -9786,13 +10084,13 @@
                                     <w:pStyle w:val="Normal"/>
                                     <w:spacing w:lineRule="auto" w:line="240" w:before="0" w:after="0"/>
                                     <w:rPr>
-                                      <w:color w:val="auto"/>
+                                      <w:color w:val="00000A"/>
                                     </w:rPr>
                                   </w:pPr>
                                   <w:r>
                                     <w:rPr>
                                       <w:rFonts w:ascii="Lucida Sans" w:hAnsi="Lucida Sans"/>
-                                      <w:color w:val="auto"/>
+                                      <w:color w:val="00000A"/>
                                       <w:sz w:val="16"/>
                                       <w:szCs w:val="16"/>
                                     </w:rPr>
@@ -9811,7 +10109,7 @@
                                   <w:tcBorders/>
                                   <w:shd w:fill="auto" w:val="clear"/>
                                   <w:tcMar>
-                                    <w:left w:w="98" w:type="dxa"/>
+                                    <w:left w:w="88" w:type="dxa"/>
                                   </w:tcMar>
                                 </w:tcPr>
                                 <w:p>
@@ -9819,13 +10117,13 @@
                                     <w:pStyle w:val="Normal"/>
                                     <w:spacing w:lineRule="auto" w:line="240" w:before="0" w:after="0"/>
                                     <w:rPr>
-                                      <w:color w:val="auto"/>
+                                      <w:color w:val="00000A"/>
                                     </w:rPr>
                                   </w:pPr>
                                   <w:r>
                                     <w:rPr>
                                       <w:rFonts w:ascii="Lucida Sans" w:hAnsi="Lucida Sans"/>
-                                      <w:color w:val="auto"/>
+                                      <w:color w:val="00000A"/>
                                       <w:sz w:val="16"/>
                                       <w:szCs w:val="16"/>
                                     </w:rPr>
@@ -9839,7 +10137,7 @@
                                   <w:tcBorders/>
                                   <w:shd w:fill="auto" w:val="clear"/>
                                   <w:tcMar>
-                                    <w:left w:w="98" w:type="dxa"/>
+                                    <w:left w:w="88" w:type="dxa"/>
                                   </w:tcMar>
                                 </w:tcPr>
                                 <w:p>
@@ -9847,13 +10145,13 @@
                                     <w:pStyle w:val="Normal"/>
                                     <w:spacing w:lineRule="auto" w:line="240" w:before="0" w:after="0"/>
                                     <w:rPr>
-                                      <w:color w:val="auto"/>
+                                      <w:color w:val="00000A"/>
                                     </w:rPr>
                                   </w:pPr>
                                   <w:r>
                                     <w:rPr>
                                       <w:rFonts w:ascii="Lucida Sans" w:hAnsi="Lucida Sans"/>
-                                      <w:color w:val="auto"/>
+                                      <w:color w:val="00000A"/>
                                       <w:sz w:val="16"/>
                                       <w:szCs w:val="16"/>
                                     </w:rPr>
@@ -9867,7 +10165,7 @@
                                   <w:tcBorders/>
                                   <w:shd w:fill="auto" w:val="clear"/>
                                   <w:tcMar>
-                                    <w:left w:w="98" w:type="dxa"/>
+                                    <w:left w:w="88" w:type="dxa"/>
                                   </w:tcMar>
                                 </w:tcPr>
                                 <w:p>
@@ -9875,13 +10173,13 @@
                                     <w:pStyle w:val="Normal"/>
                                     <w:spacing w:lineRule="auto" w:line="240" w:before="0" w:after="0"/>
                                     <w:rPr>
-                                      <w:color w:val="auto"/>
+                                      <w:color w:val="00000A"/>
                                     </w:rPr>
                                   </w:pPr>
                                   <w:r>
                                     <w:rPr>
                                       <w:rFonts w:ascii="Lucida Sans" w:hAnsi="Lucida Sans"/>
-                                      <w:color w:val="auto"/>
+                                      <w:color w:val="00000A"/>
                                       <w:sz w:val="16"/>
                                       <w:szCs w:val="16"/>
                                     </w:rPr>
@@ -9900,7 +10198,7 @@
                                   <w:tcBorders/>
                                   <w:shd w:fill="auto" w:val="clear"/>
                                   <w:tcMar>
-                                    <w:left w:w="98" w:type="dxa"/>
+                                    <w:left w:w="88" w:type="dxa"/>
                                   </w:tcMar>
                                 </w:tcPr>
                                 <w:p>
@@ -9908,13 +10206,13 @@
                                     <w:pStyle w:val="Normal"/>
                                     <w:spacing w:lineRule="auto" w:line="240" w:before="0" w:after="0"/>
                                     <w:rPr>
-                                      <w:color w:val="auto"/>
+                                      <w:color w:val="00000A"/>
                                     </w:rPr>
                                   </w:pPr>
                                   <w:r>
                                     <w:rPr>
                                       <w:rFonts w:ascii="Lucida Sans" w:hAnsi="Lucida Sans"/>
-                                      <w:color w:val="auto"/>
+                                      <w:color w:val="00000A"/>
                                       <w:sz w:val="16"/>
                                       <w:szCs w:val="16"/>
                                     </w:rPr>
@@ -9928,7 +10226,7 @@
                                   <w:tcBorders/>
                                   <w:shd w:fill="auto" w:val="clear"/>
                                   <w:tcMar>
-                                    <w:left w:w="98" w:type="dxa"/>
+                                    <w:left w:w="88" w:type="dxa"/>
                                   </w:tcMar>
                                 </w:tcPr>
                                 <w:p>
@@ -9936,13 +10234,13 @@
                                     <w:pStyle w:val="Normal"/>
                                     <w:spacing w:lineRule="auto" w:line="240" w:before="0" w:after="0"/>
                                     <w:rPr>
-                                      <w:color w:val="auto"/>
+                                      <w:color w:val="00000A"/>
                                     </w:rPr>
                                   </w:pPr>
                                   <w:r>
                                     <w:rPr>
                                       <w:rFonts w:ascii="Lucida Sans" w:hAnsi="Lucida Sans"/>
-                                      <w:color w:val="auto"/>
+                                      <w:color w:val="00000A"/>
                                       <w:sz w:val="16"/>
                                       <w:szCs w:val="16"/>
                                     </w:rPr>
@@ -9956,7 +10254,7 @@
                                   <w:tcBorders/>
                                   <w:shd w:fill="auto" w:val="clear"/>
                                   <w:tcMar>
-                                    <w:left w:w="98" w:type="dxa"/>
+                                    <w:left w:w="88" w:type="dxa"/>
                                   </w:tcMar>
                                 </w:tcPr>
                                 <w:p>
@@ -9964,13 +10262,13 @@
                                     <w:pStyle w:val="Normal"/>
                                     <w:spacing w:lineRule="auto" w:line="240" w:before="0" w:after="0"/>
                                     <w:rPr>
-                                      <w:color w:val="auto"/>
+                                      <w:color w:val="00000A"/>
                                     </w:rPr>
                                   </w:pPr>
                                   <w:r>
                                     <w:rPr>
                                       <w:rFonts w:ascii="Lucida Sans" w:hAnsi="Lucida Sans"/>
-                                      <w:color w:val="auto"/>
+                                      <w:color w:val="00000A"/>
                                       <w:sz w:val="16"/>
                                       <w:szCs w:val="16"/>
                                     </w:rPr>
@@ -9984,14 +10282,10 @@
                             <w:pPr>
                               <w:pStyle w:val="FrameContents"/>
                               <w:spacing w:before="0" w:after="200"/>
-                              <w:rPr>
-                                <w:color w:val="auto"/>
-                              </w:rPr>
+                              <w:rPr/>
                             </w:pPr>
                             <w:r>
-                              <w:rPr>
-                                <w:color w:val="auto"/>
-                              </w:rPr>
+                              <w:rPr/>
                             </w:r>
                           </w:p>
                         </w:txbxContent>
@@ -10007,7 +10301,7 @@
           </mc:Choice>
           <mc:Fallback>
             <w:pict>
-              <v:rect id="shape_0" ID="Frame3" stroked="f" style="position:absolute;margin-left:521.2pt;margin-top:10.55pt;width:239.6pt;height:184.2pt;mso-position-horizontal:right;mso-position-horizontal-relative:margin">
+              <v:rect id="shape_0" ID="Frame3" stroked="f" style="position:absolute;margin-left:521.1pt;margin-top:10.55pt;width:239.7pt;height:184.2pt;mso-position-horizontal:right;mso-position-horizontal-relative:margin">
                 <w10:wrap type="none"/>
                 <v:fill o:detectmouseclick="t" on="false"/>
                 <v:stroke color="#3465a4" joinstyle="round" endcap="flat"/>
@@ -10021,7 +10315,7 @@
                         <w:tblInd w:w="0" w:type="dxa"/>
                         <w:tblCellMar>
                           <w:top w:w="0" w:type="dxa"/>
-                          <w:left w:w="98" w:type="dxa"/>
+                          <w:left w:w="88" w:type="dxa"/>
                           <w:bottom w:w="0" w:type="dxa"/>
                           <w:right w:w="108" w:type="dxa"/>
                         </w:tblCellMar>
@@ -10043,7 +10337,7 @@
                             <w:tcBorders/>
                             <w:shd w:color="auto" w:fill="D9D9D9" w:themeFill="background1" w:themeFillShade="d9" w:val="clear"/>
                             <w:tcMar>
-                              <w:left w:w="98" w:type="dxa"/>
+                              <w:left w:w="88" w:type="dxa"/>
                             </w:tcMar>
                           </w:tcPr>
                           <w:p>
@@ -10051,13 +10345,13 @@
                               <w:pStyle w:val="Normal"/>
                               <w:spacing w:lineRule="auto" w:line="240" w:before="0" w:after="0"/>
                               <w:rPr>
-                                <w:color w:val="auto"/>
+                                <w:color w:val="00000A"/>
                               </w:rPr>
                             </w:pPr>
                             <w:r>
                               <w:rPr>
                                 <w:rFonts w:ascii="Lucida Sans" w:hAnsi="Lucida Sans"/>
-                                <w:color w:val="auto"/>
+                                <w:color w:val="00000A"/>
                                 <w:sz w:val="16"/>
                                 <w:szCs w:val="16"/>
                               </w:rPr>
@@ -10070,7 +10364,7 @@
                               <w:spacing w:lineRule="auto" w:line="240" w:before="0" w:after="0"/>
                               <w:rPr>
                                 <w:rFonts w:ascii="Lucida Sans" w:hAnsi="Lucida Sans"/>
-                                <w:color w:val="auto"/>
+                                <w:color w:val="00000A"/>
                                 <w:sz w:val="16"/>
                                 <w:szCs w:val="16"/>
                               </w:rPr>
@@ -10078,7 +10372,7 @@
                             <w:r>
                               <w:rPr>
                                 <w:rFonts w:ascii="Lucida Sans" w:hAnsi="Lucida Sans"/>
-                                <w:color w:val="auto"/>
+                                <w:color w:val="00000A"/>
                                 <w:sz w:val="16"/>
                                 <w:szCs w:val="16"/>
                               </w:rPr>
@@ -10091,7 +10385,7 @@
                             <w:tcBorders/>
                             <w:shd w:color="auto" w:fill="D9D9D9" w:themeFill="background1" w:themeFillShade="d9" w:val="clear"/>
                             <w:tcMar>
-                              <w:left w:w="98" w:type="dxa"/>
+                              <w:left w:w="88" w:type="dxa"/>
                             </w:tcMar>
                           </w:tcPr>
                           <w:p>
@@ -10099,13 +10393,13 @@
                               <w:pStyle w:val="Normal"/>
                               <w:spacing w:lineRule="auto" w:line="240" w:before="0" w:after="0"/>
                               <w:rPr>
-                                <w:color w:val="auto"/>
+                                <w:color w:val="00000A"/>
                               </w:rPr>
                             </w:pPr>
                             <w:r>
                               <w:rPr>
                                 <w:rFonts w:ascii="Lucida Sans" w:hAnsi="Lucida Sans"/>
-                                <w:color w:val="auto"/>
+                                <w:color w:val="00000A"/>
                                 <w:sz w:val="16"/>
                                 <w:szCs w:val="16"/>
                               </w:rPr>
@@ -10124,7 +10418,7 @@
                             <w:tcBorders/>
                             <w:shd w:fill="auto" w:val="clear"/>
                             <w:tcMar>
-                              <w:left w:w="98" w:type="dxa"/>
+                              <w:left w:w="88" w:type="dxa"/>
                             </w:tcMar>
                           </w:tcPr>
                           <w:p>
@@ -10132,13 +10426,13 @@
                               <w:pStyle w:val="Normal"/>
                               <w:spacing w:lineRule="auto" w:line="240" w:before="0" w:after="0"/>
                               <w:rPr>
-                                <w:color w:val="auto"/>
+                                <w:color w:val="00000A"/>
                               </w:rPr>
                             </w:pPr>
                             <w:r>
                               <w:rPr>
                                 <w:rFonts w:ascii="Lucida Sans" w:hAnsi="Lucida Sans"/>
-                                <w:color w:val="auto"/>
+                                <w:color w:val="00000A"/>
                                 <w:sz w:val="16"/>
                                 <w:szCs w:val="16"/>
                               </w:rPr>
@@ -10152,7 +10446,7 @@
                             <w:tcBorders/>
                             <w:shd w:fill="auto" w:val="clear"/>
                             <w:tcMar>
-                              <w:left w:w="98" w:type="dxa"/>
+                              <w:left w:w="88" w:type="dxa"/>
                             </w:tcMar>
                           </w:tcPr>
                           <w:p>
@@ -10160,13 +10454,13 @@
                               <w:pStyle w:val="Normal"/>
                               <w:spacing w:lineRule="auto" w:line="240" w:before="0" w:after="0"/>
                               <w:rPr>
-                                <w:color w:val="auto"/>
+                                <w:color w:val="00000A"/>
                               </w:rPr>
                             </w:pPr>
                             <w:r>
                               <w:rPr>
                                 <w:rFonts w:ascii="Lucida Sans" w:hAnsi="Lucida Sans"/>
-                                <w:color w:val="auto"/>
+                                <w:color w:val="00000A"/>
                                 <w:sz w:val="16"/>
                                 <w:szCs w:val="16"/>
                               </w:rPr>
@@ -10180,7 +10474,7 @@
                             <w:tcBorders/>
                             <w:shd w:fill="auto" w:val="clear"/>
                             <w:tcMar>
-                              <w:left w:w="98" w:type="dxa"/>
+                              <w:left w:w="88" w:type="dxa"/>
                             </w:tcMar>
                           </w:tcPr>
                           <w:p>
@@ -10188,13 +10482,13 @@
                               <w:pStyle w:val="Normal"/>
                               <w:spacing w:lineRule="auto" w:line="240" w:before="0" w:after="0"/>
                               <w:rPr>
-                                <w:color w:val="auto"/>
+                                <w:color w:val="00000A"/>
                               </w:rPr>
                             </w:pPr>
                             <w:r>
                               <w:rPr>
                                 <w:rFonts w:ascii="Lucida Sans" w:hAnsi="Lucida Sans"/>
-                                <w:color w:val="auto"/>
+                                <w:color w:val="00000A"/>
                                 <w:sz w:val="16"/>
                                 <w:szCs w:val="16"/>
                               </w:rPr>
@@ -10213,7 +10507,7 @@
                             <w:tcBorders/>
                             <w:shd w:fill="auto" w:val="clear"/>
                             <w:tcMar>
-                              <w:left w:w="98" w:type="dxa"/>
+                              <w:left w:w="88" w:type="dxa"/>
                             </w:tcMar>
                           </w:tcPr>
                           <w:p>
@@ -10221,13 +10515,13 @@
                               <w:pStyle w:val="Normal"/>
                               <w:spacing w:lineRule="auto" w:line="240" w:before="0" w:after="0"/>
                               <w:rPr>
-                                <w:color w:val="auto"/>
+                                <w:color w:val="00000A"/>
                               </w:rPr>
                             </w:pPr>
                             <w:r>
                               <w:rPr>
                                 <w:rFonts w:ascii="Lucida Sans" w:hAnsi="Lucida Sans"/>
-                                <w:color w:val="auto"/>
+                                <w:color w:val="00000A"/>
                                 <w:sz w:val="16"/>
                                 <w:szCs w:val="16"/>
                               </w:rPr>
@@ -10241,7 +10535,7 @@
                             <w:tcBorders/>
                             <w:shd w:fill="auto" w:val="clear"/>
                             <w:tcMar>
-                              <w:left w:w="98" w:type="dxa"/>
+                              <w:left w:w="88" w:type="dxa"/>
                             </w:tcMar>
                           </w:tcPr>
                           <w:p>
@@ -10249,13 +10543,13 @@
                               <w:pStyle w:val="Normal"/>
                               <w:spacing w:lineRule="auto" w:line="240" w:before="0" w:after="0"/>
                               <w:rPr>
-                                <w:color w:val="auto"/>
+                                <w:color w:val="00000A"/>
                               </w:rPr>
                             </w:pPr>
                             <w:r>
                               <w:rPr>
                                 <w:rFonts w:ascii="Lucida Sans" w:hAnsi="Lucida Sans"/>
-                                <w:color w:val="auto"/>
+                                <w:color w:val="00000A"/>
                                 <w:sz w:val="16"/>
                                 <w:szCs w:val="16"/>
                               </w:rPr>
@@ -10269,7 +10563,7 @@
                             <w:tcBorders/>
                             <w:shd w:fill="auto" w:val="clear"/>
                             <w:tcMar>
-                              <w:left w:w="98" w:type="dxa"/>
+                              <w:left w:w="88" w:type="dxa"/>
                             </w:tcMar>
                           </w:tcPr>
                           <w:p>
@@ -10277,13 +10571,13 @@
                               <w:pStyle w:val="Normal"/>
                               <w:spacing w:lineRule="auto" w:line="240" w:before="0" w:after="0"/>
                               <w:rPr>
-                                <w:color w:val="auto"/>
+                                <w:color w:val="00000A"/>
                               </w:rPr>
                             </w:pPr>
                             <w:r>
                               <w:rPr>
                                 <w:rFonts w:ascii="Lucida Sans" w:hAnsi="Lucida Sans"/>
-                                <w:color w:val="auto"/>
+                                <w:color w:val="00000A"/>
                                 <w:sz w:val="16"/>
                                 <w:szCs w:val="16"/>
                               </w:rPr>
@@ -10302,7 +10596,7 @@
                             <w:tcBorders/>
                             <w:shd w:fill="auto" w:val="clear"/>
                             <w:tcMar>
-                              <w:left w:w="98" w:type="dxa"/>
+                              <w:left w:w="88" w:type="dxa"/>
                             </w:tcMar>
                           </w:tcPr>
                           <w:p>
@@ -10310,13 +10604,13 @@
                               <w:pStyle w:val="Normal"/>
                               <w:spacing w:lineRule="auto" w:line="240" w:before="0" w:after="0"/>
                               <w:rPr>
-                                <w:color w:val="auto"/>
+                                <w:color w:val="00000A"/>
                               </w:rPr>
                             </w:pPr>
                             <w:r>
                               <w:rPr>
                                 <w:rFonts w:ascii="Lucida Sans" w:hAnsi="Lucida Sans"/>
-                                <w:color w:val="auto"/>
+                                <w:color w:val="00000A"/>
                                 <w:sz w:val="16"/>
                                 <w:szCs w:val="16"/>
                               </w:rPr>
@@ -10330,7 +10624,7 @@
                             <w:tcBorders/>
                             <w:shd w:fill="auto" w:val="clear"/>
                             <w:tcMar>
-                              <w:left w:w="98" w:type="dxa"/>
+                              <w:left w:w="88" w:type="dxa"/>
                             </w:tcMar>
                           </w:tcPr>
                           <w:p>
@@ -10338,13 +10632,13 @@
                               <w:pStyle w:val="Normal"/>
                               <w:spacing w:lineRule="auto" w:line="240" w:before="0" w:after="0"/>
                               <w:rPr>
-                                <w:color w:val="auto"/>
+                                <w:color w:val="00000A"/>
                               </w:rPr>
                             </w:pPr>
                             <w:r>
                               <w:rPr>
                                 <w:rFonts w:ascii="Lucida Sans" w:hAnsi="Lucida Sans"/>
-                                <w:color w:val="auto"/>
+                                <w:color w:val="00000A"/>
                                 <w:sz w:val="16"/>
                                 <w:szCs w:val="16"/>
                               </w:rPr>
@@ -10358,7 +10652,7 @@
                             <w:tcBorders/>
                             <w:shd w:fill="auto" w:val="clear"/>
                             <w:tcMar>
-                              <w:left w:w="98" w:type="dxa"/>
+                              <w:left w:w="88" w:type="dxa"/>
                             </w:tcMar>
                           </w:tcPr>
                           <w:p>
@@ -10366,13 +10660,13 @@
                               <w:pStyle w:val="Normal"/>
                               <w:spacing w:lineRule="auto" w:line="240" w:before="0" w:after="0"/>
                               <w:rPr>
-                                <w:color w:val="auto"/>
+                                <w:color w:val="00000A"/>
                               </w:rPr>
                             </w:pPr>
                             <w:r>
                               <w:rPr>
                                 <w:rFonts w:ascii="Lucida Sans" w:hAnsi="Lucida Sans"/>
-                                <w:color w:val="auto"/>
+                                <w:color w:val="00000A"/>
                                 <w:sz w:val="16"/>
                                 <w:szCs w:val="16"/>
                               </w:rPr>
@@ -10391,7 +10685,7 @@
                             <w:tcBorders/>
                             <w:shd w:fill="auto" w:val="clear"/>
                             <w:tcMar>
-                              <w:left w:w="98" w:type="dxa"/>
+                              <w:left w:w="88" w:type="dxa"/>
                             </w:tcMar>
                           </w:tcPr>
                           <w:p>
@@ -10399,13 +10693,13 @@
                               <w:pStyle w:val="Normal"/>
                               <w:spacing w:lineRule="auto" w:line="240" w:before="0" w:after="0"/>
                               <w:rPr>
-                                <w:color w:val="auto"/>
+                                <w:color w:val="00000A"/>
                               </w:rPr>
                             </w:pPr>
                             <w:r>
                               <w:rPr>
                                 <w:rFonts w:ascii="Lucida Sans" w:hAnsi="Lucida Sans"/>
-                                <w:color w:val="auto"/>
+                                <w:color w:val="00000A"/>
                                 <w:sz w:val="16"/>
                                 <w:szCs w:val="16"/>
                               </w:rPr>
@@ -10419,7 +10713,7 @@
                             <w:tcBorders/>
                             <w:shd w:fill="auto" w:val="clear"/>
                             <w:tcMar>
-                              <w:left w:w="98" w:type="dxa"/>
+                              <w:left w:w="88" w:type="dxa"/>
                             </w:tcMar>
                           </w:tcPr>
                           <w:p>
@@ -10427,13 +10721,13 @@
                               <w:pStyle w:val="Normal"/>
                               <w:spacing w:lineRule="auto" w:line="240" w:before="0" w:after="0"/>
                               <w:rPr>
-                                <w:color w:val="auto"/>
+                                <w:color w:val="00000A"/>
                               </w:rPr>
                             </w:pPr>
                             <w:r>
                               <w:rPr>
                                 <w:rFonts w:ascii="Lucida Sans" w:hAnsi="Lucida Sans"/>
-                                <w:color w:val="auto"/>
+                                <w:color w:val="00000A"/>
                                 <w:sz w:val="16"/>
                                 <w:szCs w:val="16"/>
                               </w:rPr>
@@ -10447,7 +10741,7 @@
                             <w:tcBorders/>
                             <w:shd w:fill="auto" w:val="clear"/>
                             <w:tcMar>
-                              <w:left w:w="98" w:type="dxa"/>
+                              <w:left w:w="88" w:type="dxa"/>
                             </w:tcMar>
                           </w:tcPr>
                           <w:p>
@@ -10455,13 +10749,13 @@
                               <w:pStyle w:val="Normal"/>
                               <w:spacing w:lineRule="auto" w:line="240" w:before="0" w:after="0"/>
                               <w:rPr>
-                                <w:color w:val="auto"/>
+                                <w:color w:val="00000A"/>
                               </w:rPr>
                             </w:pPr>
                             <w:r>
                               <w:rPr>
                                 <w:rFonts w:ascii="Lucida Sans" w:hAnsi="Lucida Sans"/>
-                                <w:color w:val="auto"/>
+                                <w:color w:val="00000A"/>
                                 <w:sz w:val="16"/>
                                 <w:szCs w:val="16"/>
                               </w:rPr>
@@ -10480,7 +10774,7 @@
                             <w:tcBorders/>
                             <w:shd w:fill="auto" w:val="clear"/>
                             <w:tcMar>
-                              <w:left w:w="98" w:type="dxa"/>
+                              <w:left w:w="88" w:type="dxa"/>
                             </w:tcMar>
                           </w:tcPr>
                           <w:p>
@@ -10488,13 +10782,13 @@
                               <w:pStyle w:val="Normal"/>
                               <w:spacing w:lineRule="auto" w:line="240" w:before="0" w:after="0"/>
                               <w:rPr>
-                                <w:color w:val="auto"/>
+                                <w:color w:val="00000A"/>
                               </w:rPr>
                             </w:pPr>
                             <w:r>
                               <w:rPr>
                                 <w:rFonts w:ascii="Lucida Sans" w:hAnsi="Lucida Sans"/>
-                                <w:color w:val="auto"/>
+                                <w:color w:val="00000A"/>
                                 <w:sz w:val="16"/>
                                 <w:szCs w:val="16"/>
                               </w:rPr>
@@ -10508,7 +10802,7 @@
                             <w:tcBorders/>
                             <w:shd w:fill="auto" w:val="clear"/>
                             <w:tcMar>
-                              <w:left w:w="98" w:type="dxa"/>
+                              <w:left w:w="88" w:type="dxa"/>
                             </w:tcMar>
                           </w:tcPr>
                           <w:p>
@@ -10516,13 +10810,13 @@
                               <w:pStyle w:val="Normal"/>
                               <w:spacing w:lineRule="auto" w:line="240" w:before="0" w:after="0"/>
                               <w:rPr>
-                                <w:color w:val="auto"/>
+                                <w:color w:val="00000A"/>
                               </w:rPr>
                             </w:pPr>
                             <w:r>
                               <w:rPr>
                                 <w:rFonts w:ascii="Lucida Sans" w:hAnsi="Lucida Sans"/>
-                                <w:color w:val="auto"/>
+                                <w:color w:val="00000A"/>
                                 <w:sz w:val="16"/>
                                 <w:szCs w:val="16"/>
                               </w:rPr>
@@ -10536,7 +10830,7 @@
                             <w:tcBorders/>
                             <w:shd w:fill="auto" w:val="clear"/>
                             <w:tcMar>
-                              <w:left w:w="98" w:type="dxa"/>
+                              <w:left w:w="88" w:type="dxa"/>
                             </w:tcMar>
                           </w:tcPr>
                           <w:p>
@@ -10544,13 +10838,13 @@
                               <w:pStyle w:val="Normal"/>
                               <w:spacing w:lineRule="auto" w:line="240" w:before="0" w:after="0"/>
                               <w:rPr>
-                                <w:color w:val="auto"/>
+                                <w:color w:val="00000A"/>
                               </w:rPr>
                             </w:pPr>
                             <w:r>
                               <w:rPr>
                                 <w:rFonts w:ascii="Lucida Sans" w:hAnsi="Lucida Sans"/>
-                                <w:color w:val="auto"/>
+                                <w:color w:val="00000A"/>
                                 <w:sz w:val="16"/>
                                 <w:szCs w:val="16"/>
                               </w:rPr>
@@ -10564,14 +10858,10 @@
                       <w:pPr>
                         <w:pStyle w:val="FrameContents"/>
                         <w:spacing w:before="0" w:after="200"/>
-                        <w:rPr>
-                          <w:color w:val="auto"/>
-                        </w:rPr>
+                        <w:rPr/>
                       </w:pPr>
                       <w:r>
-                        <w:rPr>
-                          <w:color w:val="auto"/>
-                        </w:rPr>
+                        <w:rPr/>
                       </w:r>
                     </w:p>
                   </w:txbxContent>
@@ -10666,7 +10956,7 @@
                 <wp:positionV relativeFrom="paragraph">
                   <wp:posOffset>-58420</wp:posOffset>
                 </wp:positionV>
-                <wp:extent cx="3059430" cy="1195070"/>
+                <wp:extent cx="3060700" cy="1195070"/>
                 <wp:effectExtent l="0" t="0" r="0" b="0"/>
                 <wp:wrapSquare wrapText="bothSides"/>
                 <wp:docPr id="8" name="Frame4"/>
@@ -10677,7 +10967,7 @@
                       <wps:spPr>
                         <a:xfrm>
                           <a:off x="0" y="0"/>
-                          <a:ext cx="3058920" cy="1194480"/>
+                          <a:ext cx="3060000" cy="1194480"/>
                         </a:xfrm>
                         <a:prstGeom prst="rect">
                           <a:avLst/>
@@ -10703,7 +10993,7 @@
                               <w:tblInd w:w="0" w:type="dxa"/>
                               <w:tblCellMar>
                                 <w:top w:w="0" w:type="dxa"/>
-                                <w:left w:w="98" w:type="dxa"/>
+                                <w:left w:w="88" w:type="dxa"/>
                                 <w:bottom w:w="0" w:type="dxa"/>
                                 <w:right w:w="108" w:type="dxa"/>
                               </w:tblCellMar>
@@ -10724,7 +11014,7 @@
                                   <w:tcBorders/>
                                   <w:shd w:color="auto" w:fill="D9D9D9" w:themeFill="background1" w:themeFillShade="d9" w:val="clear"/>
                                   <w:tcMar>
-                                    <w:left w:w="98" w:type="dxa"/>
+                                    <w:left w:w="88" w:type="dxa"/>
                                   </w:tcMar>
                                 </w:tcPr>
                                 <w:p>
@@ -10754,7 +11044,7 @@
                                   <w:tcBorders/>
                                   <w:shd w:fill="auto" w:val="clear"/>
                                   <w:tcMar>
-                                    <w:left w:w="98" w:type="dxa"/>
+                                    <w:left w:w="88" w:type="dxa"/>
                                   </w:tcMar>
                                 </w:tcPr>
                                 <w:p>
@@ -10778,7 +11068,7 @@
                                   <w:tcBorders/>
                                   <w:shd w:fill="auto" w:val="clear"/>
                                   <w:tcMar>
-                                    <w:left w:w="98" w:type="dxa"/>
+                                    <w:left w:w="88" w:type="dxa"/>
                                   </w:tcMar>
                                 </w:tcPr>
                                 <w:p>
@@ -10815,7 +11105,7 @@
                                   <w:tcBorders/>
                                   <w:shd w:fill="auto" w:val="clear"/>
                                   <w:tcMar>
-                                    <w:left w:w="98" w:type="dxa"/>
+                                    <w:left w:w="88" w:type="dxa"/>
                                   </w:tcMar>
                                 </w:tcPr>
                                 <w:p>
@@ -10839,7 +11129,7 @@
                                   <w:tcBorders/>
                                   <w:shd w:fill="auto" w:val="clear"/>
                                   <w:tcMar>
-                                    <w:left w:w="98" w:type="dxa"/>
+                                    <w:left w:w="88" w:type="dxa"/>
                                   </w:tcMar>
                                 </w:tcPr>
                                 <w:p>
@@ -10868,7 +11158,7 @@
                                   <w:tcBorders/>
                                   <w:shd w:fill="auto" w:val="clear"/>
                                   <w:tcMar>
-                                    <w:left w:w="98" w:type="dxa"/>
+                                    <w:left w:w="88" w:type="dxa"/>
                                   </w:tcMar>
                                 </w:tcPr>
                                 <w:p>
@@ -10892,7 +11182,7 @@
                                   <w:tcBorders/>
                                   <w:shd w:fill="auto" w:val="clear"/>
                                   <w:tcMar>
-                                    <w:left w:w="98" w:type="dxa"/>
+                                    <w:left w:w="88" w:type="dxa"/>
                                   </w:tcMar>
                                 </w:tcPr>
                                 <w:p>
@@ -10921,7 +11211,7 @@
                                   <w:tcBorders/>
                                   <w:shd w:fill="auto" w:val="clear"/>
                                   <w:tcMar>
-                                    <w:left w:w="98" w:type="dxa"/>
+                                    <w:left w:w="88" w:type="dxa"/>
                                   </w:tcMar>
                                 </w:tcPr>
                                 <w:p>
@@ -10945,7 +11235,7 @@
                                   <w:tcBorders/>
                                   <w:shd w:fill="auto" w:val="clear"/>
                                   <w:tcMar>
-                                    <w:left w:w="98" w:type="dxa"/>
+                                    <w:left w:w="88" w:type="dxa"/>
                                   </w:tcMar>
                                 </w:tcPr>
                                 <w:p>
@@ -10974,7 +11264,7 @@
                                   <w:tcBorders/>
                                   <w:shd w:fill="auto" w:val="clear"/>
                                   <w:tcMar>
-                                    <w:left w:w="98" w:type="dxa"/>
+                                    <w:left w:w="88" w:type="dxa"/>
                                   </w:tcMar>
                                 </w:tcPr>
                                 <w:p>
@@ -11002,7 +11292,7 @@
                                   <w:tcBorders/>
                                   <w:shd w:fill="auto" w:val="clear"/>
                                   <w:tcMar>
-                                    <w:left w:w="98" w:type="dxa"/>
+                                    <w:left w:w="88" w:type="dxa"/>
                                   </w:tcMar>
                                 </w:tcPr>
                                 <w:p>
@@ -11047,7 +11337,7 @@
           </mc:Choice>
           <mc:Fallback>
             <w:pict>
-              <v:rect id="shape_0" ID="Frame4" stroked="f" style="position:absolute;margin-left:521.6pt;margin-top:-4.6pt;width:240.8pt;height:94pt">
+              <v:rect id="shape_0" ID="Frame4" stroked="f" style="position:absolute;margin-left:521.6pt;margin-top:-4.6pt;width:240.9pt;height:94pt">
                 <w10:wrap type="none"/>
                 <v:fill o:detectmouseclick="t" on="false"/>
                 <v:stroke color="#3465a4" joinstyle="round" endcap="flat"/>
@@ -11061,7 +11351,7 @@
                         <w:tblInd w:w="0" w:type="dxa"/>
                         <w:tblCellMar>
                           <w:top w:w="0" w:type="dxa"/>
-                          <w:left w:w="98" w:type="dxa"/>
+                          <w:left w:w="88" w:type="dxa"/>
                           <w:bottom w:w="0" w:type="dxa"/>
                           <w:right w:w="108" w:type="dxa"/>
                         </w:tblCellMar>
@@ -11082,7 +11372,7 @@
                             <w:tcBorders/>
                             <w:shd w:color="auto" w:fill="D9D9D9" w:themeFill="background1" w:themeFillShade="d9" w:val="clear"/>
                             <w:tcMar>
-                              <w:left w:w="98" w:type="dxa"/>
+                              <w:left w:w="88" w:type="dxa"/>
                             </w:tcMar>
                           </w:tcPr>
                           <w:p>
@@ -11112,7 +11402,7 @@
                             <w:tcBorders/>
                             <w:shd w:fill="auto" w:val="clear"/>
                             <w:tcMar>
-                              <w:left w:w="98" w:type="dxa"/>
+                              <w:left w:w="88" w:type="dxa"/>
                             </w:tcMar>
                           </w:tcPr>
                           <w:p>
@@ -11136,7 +11426,7 @@
                             <w:tcBorders/>
                             <w:shd w:fill="auto" w:val="clear"/>
                             <w:tcMar>
-                              <w:left w:w="98" w:type="dxa"/>
+                              <w:left w:w="88" w:type="dxa"/>
                             </w:tcMar>
                           </w:tcPr>
                           <w:p>
@@ -11173,7 +11463,7 @@
                             <w:tcBorders/>
                             <w:shd w:fill="auto" w:val="clear"/>
                             <w:tcMar>
-                              <w:left w:w="98" w:type="dxa"/>
+                              <w:left w:w="88" w:type="dxa"/>
                             </w:tcMar>
                           </w:tcPr>
                           <w:p>
@@ -11197,7 +11487,7 @@
                             <w:tcBorders/>
                             <w:shd w:fill="auto" w:val="clear"/>
                             <w:tcMar>
-                              <w:left w:w="98" w:type="dxa"/>
+                              <w:left w:w="88" w:type="dxa"/>
                             </w:tcMar>
                           </w:tcPr>
                           <w:p>
@@ -11226,7 +11516,7 @@
                             <w:tcBorders/>
                             <w:shd w:fill="auto" w:val="clear"/>
                             <w:tcMar>
-                              <w:left w:w="98" w:type="dxa"/>
+                              <w:left w:w="88" w:type="dxa"/>
                             </w:tcMar>
                           </w:tcPr>
                           <w:p>
@@ -11250,7 +11540,7 @@
                             <w:tcBorders/>
                             <w:shd w:fill="auto" w:val="clear"/>
                             <w:tcMar>
-                              <w:left w:w="98" w:type="dxa"/>
+                              <w:left w:w="88" w:type="dxa"/>
                             </w:tcMar>
                           </w:tcPr>
                           <w:p>
@@ -11279,7 +11569,7 @@
                             <w:tcBorders/>
                             <w:shd w:fill="auto" w:val="clear"/>
                             <w:tcMar>
-                              <w:left w:w="98" w:type="dxa"/>
+                              <w:left w:w="88" w:type="dxa"/>
                             </w:tcMar>
                           </w:tcPr>
                           <w:p>
@@ -11303,7 +11593,7 @@
                             <w:tcBorders/>
                             <w:shd w:fill="auto" w:val="clear"/>
                             <w:tcMar>
-                              <w:left w:w="98" w:type="dxa"/>
+                              <w:left w:w="88" w:type="dxa"/>
                             </w:tcMar>
                           </w:tcPr>
                           <w:p>
@@ -11332,7 +11622,7 @@
                             <w:tcBorders/>
                             <w:shd w:fill="auto" w:val="clear"/>
                             <w:tcMar>
-                              <w:left w:w="98" w:type="dxa"/>
+                              <w:left w:w="88" w:type="dxa"/>
                             </w:tcMar>
                           </w:tcPr>
                           <w:p>
@@ -11360,7 +11650,7 @@
                             <w:tcBorders/>
                             <w:shd w:fill="auto" w:val="clear"/>
                             <w:tcMar>
-                              <w:left w:w="98" w:type="dxa"/>
+                              <w:left w:w="88" w:type="dxa"/>
                             </w:tcMar>
                           </w:tcPr>
                           <w:p>
@@ -11514,7 +11804,7 @@
         <w:docPartGallery w:val="Page Numbers (Bottom of Page)"/>
         <w:docPartUnique w:val="true"/>
       </w:docPartObj>
-      <w:id w:val="1954238326"/>
+      <w:id w:val="973486385"/>
     </w:sdtPr>
     <w:sdtContent>
       <w:p>
@@ -11533,7 +11823,7 @@
           <w:fldChar w:fldCharType="separate"/>
         </w:r>
         <w:r>
-          <w:t>5</w:t>
+          <w:t>6</w:t>
         </w:r>
         <w:r>
           <w:fldChar w:fldCharType="end"/>
@@ -13303,6 +13593,20 @@
   <w:style w:type="paragraph" w:styleId="FrameContents">
     <w:name w:val="Frame Contents"/>
     <w:basedOn w:val="Normal"/>
+    <w:qFormat/>
+    <w:pPr/>
+    <w:rPr/>
+  </w:style>
+  <w:style w:type="paragraph" w:styleId="TableContents">
+    <w:name w:val="Table Contents"/>
+    <w:basedOn w:val="Normal"/>
+    <w:qFormat/>
+    <w:pPr/>
+    <w:rPr/>
+  </w:style>
+  <w:style w:type="paragraph" w:styleId="TableHeading">
+    <w:name w:val="Table Heading"/>
+    <w:basedOn w:val="TableContents"/>
     <w:qFormat/>
     <w:pPr/>
     <w:rPr/>

</xml_diff>